<commit_message>
Got the Commands cleaned up, next is World.
Former-commit-id: 0b5d2531e191d85ddee19d2ca2b811667a4a8394
</commit_message>
<xml_diff>
--- a/15 - Spike - Composite and Component Patterns/Task 15 Spike Report - Composite and Component Patterns.docx
+++ b/15 - Spike - Composite and Component Patterns/Task 15 Spike Report - Composite and Component Patterns.docx
@@ -260,15 +260,7 @@
         <w:t xml:space="preserve">I copied the </w:t>
       </w:r>
       <w:r>
-        <w:t>“</w:t>
-      </w:r>
-      <w:proofErr w:type="spellStart"/>
-      <w:r>
-        <w:t>Zorkish</w:t>
-      </w:r>
-      <w:proofErr w:type="spellEnd"/>
-      <w:r>
-        <w:t xml:space="preserve"> Adventure” project and the task 1</w:t>
+        <w:t>“Zorkish Adventure” project and the task 1</w:t>
       </w:r>
       <w:r>
         <w:t>4</w:t>
@@ -331,15 +323,7 @@
         <w:jc w:val="both"/>
       </w:pPr>
       <w:r>
-        <w:t xml:space="preserve">A specification of a game world with game objects, their properties, items within containers, etc. (completed for Task 12: Game Graphs </w:t>
-      </w:r>
-      <w:proofErr w:type="gramStart"/>
-      <w:r>
-        <w:t>From</w:t>
-      </w:r>
-      <w:proofErr w:type="gramEnd"/>
-      <w:r>
-        <w:t xml:space="preserve"> Data)</w:t>
+        <w:t>A specification of a game world with game objects, their properties, items within containers, etc. (completed for Task 12: Game Graphs From Data)</w:t>
       </w:r>
     </w:p>
     <w:p>
@@ -351,29 +335,8 @@
         </w:numPr>
         <w:jc w:val="both"/>
       </w:pPr>
-      <w:proofErr w:type="spellStart"/>
-      <w:r>
-        <w:t>CommandLook</w:t>
-      </w:r>
-      <w:proofErr w:type="spellEnd"/>
-      <w:r>
-        <w:t xml:space="preserve">, </w:t>
-      </w:r>
-      <w:proofErr w:type="spellStart"/>
-      <w:r>
-        <w:t>CommandTake</w:t>
-      </w:r>
-      <w:proofErr w:type="spellEnd"/>
-      <w:r>
-        <w:t xml:space="preserve">, and </w:t>
-      </w:r>
-      <w:proofErr w:type="spellStart"/>
-      <w:r>
-        <w:t>CommandPut</w:t>
-      </w:r>
-      <w:proofErr w:type="spellEnd"/>
-      <w:r>
-        <w:t xml:space="preserve"> (made for Task 10: Game Data Structures, and adapted to the command pattern properly for Task 14: Command Pattern)</w:t>
+      <w:r>
+        <w:t>CommandLook, CommandTake, and CommandPut (made for Task 10: Game Data Structures, and adapted to the command pattern properly for Task 14: Command Pattern)</w:t>
       </w:r>
     </w:p>
     <w:p>
@@ -456,15 +419,7 @@
         <w:t>Component</w:t>
       </w:r>
       <w:r>
-        <w:t xml:space="preserve"> (each has a reference to its </w:t>
-      </w:r>
-      <w:proofErr w:type="spellStart"/>
-      <w:r>
-        <w:t>GameObject</w:t>
-      </w:r>
-      <w:proofErr w:type="spellEnd"/>
-      <w:r>
-        <w:t>)</w:t>
+        <w:t xml:space="preserve"> (each has a reference to its GameObject)</w:t>
       </w:r>
       <w:r>
         <w:t>; derived classes:</w:t>
@@ -522,12 +477,7 @@
         <w:jc w:val="both"/>
       </w:pPr>
       <w:r>
-        <w:t>Descrip</w:t>
-      </w:r>
-      <w:bookmarkStart w:id="0" w:name="_GoBack"/>
-      <w:bookmarkEnd w:id="0"/>
-      <w:r>
-        <w:t>tion</w:t>
+        <w:t>Description</w:t>
       </w:r>
     </w:p>
     <w:p>
@@ -539,13 +489,8 @@
         </w:numPr>
         <w:jc w:val="both"/>
       </w:pPr>
-      <w:proofErr w:type="spellStart"/>
-      <w:r>
-        <w:t>GameObject</w:t>
-      </w:r>
-      <w:proofErr w:type="spellEnd"/>
-      <w:r>
-        <w:t xml:space="preserve"> (has components, they can be added and removed)</w:t>
+      <w:r>
+        <w:t>GameObject (has components, they can be added and removed)</w:t>
       </w:r>
       <w:r>
         <w:t>; derived classes:</w:t>
@@ -630,13 +575,8 @@
         </w:numPr>
         <w:jc w:val="both"/>
       </w:pPr>
-      <w:proofErr w:type="spellStart"/>
-      <w:r>
-        <w:t>CommandOpen</w:t>
-      </w:r>
-      <w:proofErr w:type="spellEnd"/>
-      <w:r>
-        <w:t xml:space="preserve"> (to open containers, using a key if they’re locked)</w:t>
+      <w:r>
+        <w:t>CommandOpen (to open containers, using a key if they’re locked)</w:t>
       </w:r>
     </w:p>
     <w:p>
@@ -663,56 +603,7 @@
       </w:pPr>
       <w:r>
         <w:lastRenderedPageBreak/>
-        <w:t xml:space="preserve">I started implementing the component pattern with the Component base class, Container and Description Components, the </w:t>
-      </w:r>
-      <w:proofErr w:type="spellStart"/>
-      <w:r>
-        <w:t>GameObject</w:t>
-      </w:r>
-      <w:proofErr w:type="spellEnd"/>
-      <w:r>
-        <w:t xml:space="preserve"> base class, and Item, Player, Path and Location </w:t>
-      </w:r>
-      <w:proofErr w:type="spellStart"/>
-      <w:r>
-        <w:t>GameObjects</w:t>
-      </w:r>
-      <w:proofErr w:type="spellEnd"/>
-      <w:r>
-        <w:t xml:space="preserve">, forward declaring in the Component and </w:t>
-      </w:r>
-      <w:proofErr w:type="spellStart"/>
-      <w:r>
-        <w:t>GameObject</w:t>
-      </w:r>
-      <w:proofErr w:type="spellEnd"/>
-      <w:r>
-        <w:t xml:space="preserve"> classes the other, and the Item class in the Container class.</w:t>
-      </w:r>
-    </w:p>
-    <w:p>
-      <w:pPr>
-        <w:pStyle w:val="Heading1"/>
-      </w:pPr>
-      <w:r>
-        <w:t>UML Diagram</w:t>
-      </w:r>
-      <w:r>
-        <w:t>:</w:t>
-      </w:r>
-    </w:p>
-    <w:p/>
-    <w:p/>
-    <w:p>
-      <w:pPr>
-        <w:pStyle w:val="Heading1"/>
-        <w:jc w:val="both"/>
-      </w:pPr>
-      <w:r>
-        <w:t>What we found out</w:t>
-      </w:r>
-      <w:r>
-        <w:t>:</w:t>
+        <w:t>I started implementing the component pattern with the Component base class, Container and Description Components, the GameObject base class, and Item, Player, Path and Location GameObjects, forward declaring in the Component and GameObject classes the other, and the Item class in the Container class.</w:t>
       </w:r>
     </w:p>
     <w:p>
@@ -725,34 +616,34 @@
         <w:jc w:val="both"/>
       </w:pPr>
       <w:r>
-        <w:t xml:space="preserve">Barring </w:t>
-      </w:r>
-      <w:proofErr w:type="spellStart"/>
-      <w:r>
-        <w:t>CommandOpen</w:t>
-      </w:r>
-      <w:proofErr w:type="spellEnd"/>
-      <w:r>
-        <w:t xml:space="preserve">, </w:t>
-      </w:r>
-      <w:r>
-        <w:t xml:space="preserve">all of the deliverables listed for the composite pattern I seemed to have already implemented for other tasks. </w:t>
-      </w:r>
-      <w:proofErr w:type="spellStart"/>
-      <w:r>
-        <w:t>ContainerItems</w:t>
-      </w:r>
-      <w:proofErr w:type="spellEnd"/>
-      <w:r>
-        <w:t xml:space="preserve"> containing Items that might also be </w:t>
-      </w:r>
-      <w:proofErr w:type="spellStart"/>
-      <w:r>
-        <w:t>ContainerItems</w:t>
-      </w:r>
-      <w:proofErr w:type="spellEnd"/>
-      <w:r>
-        <w:t xml:space="preserve"> seemed to perfectly fit the descriptions of the composite pattern linked to in the lecture notes.</w:t>
+        <w:t>I went through all the Commands, finding all the errors created from the change to using Components, and fixed them all such that all the Commands used Components and GameObjects rather than members of their derived classes that no longer existed.</w:t>
+      </w:r>
+      <w:bookmarkStart w:id="0" w:name="_GoBack"/>
+      <w:bookmarkEnd w:id="0"/>
+    </w:p>
+    <w:p>
+      <w:pPr>
+        <w:pStyle w:val="Heading1"/>
+      </w:pPr>
+      <w:r>
+        <w:t>UML Diagram</w:t>
+      </w:r>
+      <w:r>
+        <w:t>:</w:t>
+      </w:r>
+    </w:p>
+    <w:p/>
+    <w:p/>
+    <w:p>
+      <w:pPr>
+        <w:pStyle w:val="Heading1"/>
+        <w:jc w:val="both"/>
+      </w:pPr>
+      <w:r>
+        <w:t>What we found out</w:t>
+      </w:r>
+      <w:r>
+        <w:t>:</w:t>
       </w:r>
     </w:p>
     <w:p>
@@ -765,7 +656,7 @@
         <w:jc w:val="both"/>
       </w:pPr>
       <w:r>
-        <w:t xml:space="preserve">The lecture notes and linked examples seemed to suggest that the component pattern can be easily used with the component pattern, such as with the aforementioned case of Items that might be Containers containing more Items. </w:t>
+        <w:t>Barring CommandOpen, all of the deliverables listed for the composite pattern I seemed to have already implemented for other tasks. ContainerItems containing Items that might also be ContainerItems seemed to perfectly fit the descriptions of the composite pattern linked to in the lecture notes.</w:t>
       </w:r>
     </w:p>
     <w:p>
@@ -778,26 +669,7 @@
         <w:jc w:val="both"/>
       </w:pPr>
       <w:r>
-        <w:t>Going through where the component pattern could be implemented for this task</w:t>
-      </w:r>
-      <w:r>
-        <w:t xml:space="preserve"> in </w:t>
-      </w:r>
-      <w:proofErr w:type="spellStart"/>
-      <w:r>
-        <w:t>Zorkish</w:t>
-      </w:r>
-      <w:proofErr w:type="spellEnd"/>
-      <w:r>
-        <w:t xml:space="preserve">, I considered making Paths inherit from Component, but I decided against that as I figured it would be best if </w:t>
-      </w:r>
-      <w:proofErr w:type="spellStart"/>
-      <w:r>
-        <w:t>GameObjects</w:t>
-      </w:r>
-      <w:proofErr w:type="spellEnd"/>
-      <w:r>
-        <w:t xml:space="preserve"> only had one of any given class of Component, and Locations would often need multiple Paths, not just the one.</w:t>
+        <w:t xml:space="preserve">The lecture notes and linked examples seemed to suggest that the component pattern can be easily used with the component pattern, such as with the aforementioned case of Items that might be Containers containing more Items. </w:t>
       </w:r>
     </w:p>
     <w:p>
@@ -810,23 +682,23 @@
         <w:jc w:val="both"/>
       </w:pPr>
       <w:r>
-        <w:t xml:space="preserve">Lock could be a component of Container, but it’s weird for Container to only have a component field for Locks, so it makes more sense for Lock to be a component of item, and Container checks if its </w:t>
-      </w:r>
-      <w:proofErr w:type="spellStart"/>
-      <w:r>
-        <w:t>GameObject</w:t>
-      </w:r>
-      <w:proofErr w:type="spellEnd"/>
-      <w:r>
-        <w:t xml:space="preserve"> has a Lock component. This method requires Components to have a reference to their </w:t>
-      </w:r>
-      <w:proofErr w:type="spellStart"/>
-      <w:r>
-        <w:t>GameObjects</w:t>
-      </w:r>
-      <w:proofErr w:type="spellEnd"/>
-      <w:r>
-        <w:t>.</w:t>
+        <w:t>Going through where the component pattern could be implemented for this task</w:t>
+      </w:r>
+      <w:r>
+        <w:t xml:space="preserve"> in Zorkish, I considered making Paths inherit from Component, but I decided against that as I figured it would be best if GameObjects only had one of any given class of Component, and Locations would often need multiple Paths, not just the one.</w:t>
+      </w:r>
+    </w:p>
+    <w:p>
+      <w:pPr>
+        <w:pStyle w:val="ListParagraph"/>
+        <w:numPr>
+          <w:ilvl w:val="0"/>
+          <w:numId w:val="12"/>
+        </w:numPr>
+        <w:jc w:val="both"/>
+      </w:pPr>
+      <w:r>
+        <w:t>Lock could be a component of Container, but it’s weird for Container to only have a component field for Locks, so it makes more sense for Lock to be a component of item, and Container checks if its GameObject has a Lock component. This method requires Components to have a reference to their GameObjects.</w:t>
       </w:r>
     </w:p>
     <w:sectPr>

</xml_diff>

<commit_message>
More progress on Task 15, added checks for if an item is movable before taking it or putting it in something
Former-commit-id: 97be77105b941589ce95a65d2bdcd0764e65348a
</commit_message>
<xml_diff>
--- a/15 - Spike - Composite and Component Patterns/Task 15 Spike Report - Composite and Component Patterns.docx
+++ b/15 - Spike - Composite and Component Patterns/Task 15 Spike Report - Composite and Component Patterns.docx
@@ -260,7 +260,15 @@
         <w:t xml:space="preserve">I copied the </w:t>
       </w:r>
       <w:r>
-        <w:t>“Zorkish Adventure” project and the task 1</w:t>
+        <w:t>“</w:t>
+      </w:r>
+      <w:proofErr w:type="spellStart"/>
+      <w:r>
+        <w:t>Zorkish</w:t>
+      </w:r>
+      <w:proofErr w:type="spellEnd"/>
+      <w:r>
+        <w:t xml:space="preserve"> Adventure” project and the task 1</w:t>
       </w:r>
       <w:r>
         <w:t>4</w:t>
@@ -335,8 +343,29 @@
         </w:numPr>
         <w:jc w:val="both"/>
       </w:pPr>
-      <w:r>
-        <w:t>CommandLook, CommandTake, and CommandPut (made for Task 10: Game Data Structures, and adapted to the command pattern properly for Task 14: Command Pattern)</w:t>
+      <w:proofErr w:type="spellStart"/>
+      <w:r>
+        <w:t>CommandLook</w:t>
+      </w:r>
+      <w:proofErr w:type="spellEnd"/>
+      <w:r>
+        <w:t xml:space="preserve">, </w:t>
+      </w:r>
+      <w:proofErr w:type="spellStart"/>
+      <w:r>
+        <w:t>CommandTake</w:t>
+      </w:r>
+      <w:proofErr w:type="spellEnd"/>
+      <w:r>
+        <w:t xml:space="preserve">, and </w:t>
+      </w:r>
+      <w:proofErr w:type="spellStart"/>
+      <w:r>
+        <w:t>CommandPut</w:t>
+      </w:r>
+      <w:proofErr w:type="spellEnd"/>
+      <w:r>
+        <w:t xml:space="preserve"> (made for Task 10: Game Data Structures, and adapted to the command pattern properly for Task 14: Command Pattern)</w:t>
       </w:r>
     </w:p>
     <w:p>
@@ -419,7 +448,15 @@
         <w:t>Component</w:t>
       </w:r>
       <w:r>
-        <w:t xml:space="preserve"> (each has a reference to its GameObject)</w:t>
+        <w:t xml:space="preserve"> (each has a reference to its </w:t>
+      </w:r>
+      <w:proofErr w:type="spellStart"/>
+      <w:r>
+        <w:t>GameObject</w:t>
+      </w:r>
+      <w:proofErr w:type="spellEnd"/>
+      <w:r>
+        <w:t>)</w:t>
       </w:r>
       <w:r>
         <w:t>; derived classes:</w:t>
@@ -489,8 +526,13 @@
         </w:numPr>
         <w:jc w:val="both"/>
       </w:pPr>
-      <w:r>
-        <w:t>GameObject (has components, they can be added and removed)</w:t>
+      <w:proofErr w:type="spellStart"/>
+      <w:r>
+        <w:t>GameObject</w:t>
+      </w:r>
+      <w:proofErr w:type="spellEnd"/>
+      <w:r>
+        <w:t xml:space="preserve"> (has components, they can be added and removed)</w:t>
       </w:r>
       <w:r>
         <w:t>; derived classes:</w:t>
@@ -575,8 +617,13 @@
         </w:numPr>
         <w:jc w:val="both"/>
       </w:pPr>
-      <w:r>
-        <w:t>CommandOpen (to open containers, using a key if they’re locked)</w:t>
+      <w:proofErr w:type="spellStart"/>
+      <w:r>
+        <w:t>CommandOpen</w:t>
+      </w:r>
+      <w:proofErr w:type="spellEnd"/>
+      <w:r>
+        <w:t xml:space="preserve"> (to open containers, using a key if they’re locked)</w:t>
       </w:r>
     </w:p>
     <w:p>
@@ -603,7 +650,31 @@
       </w:pPr>
       <w:r>
         <w:lastRenderedPageBreak/>
-        <w:t>I started implementing the component pattern with the Component base class, Container and Description Components, the GameObject base class, and Item, Player, Path and Location GameObjects, forward declaring in the Component and GameObject classes the other, and the Item class in the Container class.</w:t>
+        <w:t xml:space="preserve">I started implementing the component pattern with the Component base class, Container and Description Components, the </w:t>
+      </w:r>
+      <w:proofErr w:type="spellStart"/>
+      <w:r>
+        <w:t>GameObject</w:t>
+      </w:r>
+      <w:proofErr w:type="spellEnd"/>
+      <w:r>
+        <w:t xml:space="preserve"> base class, and Item, Player, Path and Location </w:t>
+      </w:r>
+      <w:proofErr w:type="spellStart"/>
+      <w:r>
+        <w:t>GameObjects</w:t>
+      </w:r>
+      <w:proofErr w:type="spellEnd"/>
+      <w:r>
+        <w:t xml:space="preserve">, forward declaring in the Component and </w:t>
+      </w:r>
+      <w:proofErr w:type="spellStart"/>
+      <w:r>
+        <w:t>GameObject</w:t>
+      </w:r>
+      <w:proofErr w:type="spellEnd"/>
+      <w:r>
+        <w:t xml:space="preserve"> classes the other, and the Item class in the Container class.</w:t>
       </w:r>
     </w:p>
     <w:p>
@@ -616,7 +687,15 @@
         <w:jc w:val="both"/>
       </w:pPr>
       <w:r>
-        <w:t>I went through all the Commands, finding all the errors created from the change to using Components, and fixed them all such that all the Commands used Components and GameObjects rather than members of their derived classes that no longer existed.</w:t>
+        <w:t xml:space="preserve">I went through all the Commands, finding all the errors created from the change to using Components, and fixed them all such that all the Commands used Components and </w:t>
+      </w:r>
+      <w:proofErr w:type="spellStart"/>
+      <w:r>
+        <w:t>GameObjects</w:t>
+      </w:r>
+      <w:proofErr w:type="spellEnd"/>
+      <w:r>
+        <w:t xml:space="preserve"> rather than members of their derived classes that no longer existed.</w:t>
       </w:r>
     </w:p>
     <w:p>
@@ -629,34 +708,15 @@
         <w:jc w:val="both"/>
       </w:pPr>
       <w:r>
-        <w:t>I went through all the errors in World, correcting those that needed to line up with Components rather than non-existing members of classes, removing the checks for ContainerItem, as that has been removed from the project, and modifying other game object specifications and their formatting error messages to handle an updated text file formatting specification. I then went through the text file, modifying the formatting of game objects where necessary, and adding the details of what the formatting should be in a comment block at the start of the file.</w:t>
-      </w:r>
-      <w:bookmarkStart w:id="0" w:name="_GoBack"/>
-      <w:bookmarkEnd w:id="0"/>
-    </w:p>
-    <w:p>
-      <w:pPr>
-        <w:pStyle w:val="Heading1"/>
-      </w:pPr>
-      <w:r>
-        <w:t>UML Diagram</w:t>
-      </w:r>
-      <w:r>
-        <w:t>:</w:t>
-      </w:r>
-    </w:p>
-    <w:p/>
-    <w:p/>
-    <w:p>
-      <w:pPr>
-        <w:pStyle w:val="Heading1"/>
-        <w:jc w:val="both"/>
-      </w:pPr>
-      <w:r>
-        <w:t>What we found out</w:t>
-      </w:r>
-      <w:r>
-        <w:t>:</w:t>
+        <w:t xml:space="preserve">I went through all the errors in World, correcting those that needed to line up with Components rather than non-existing members of classes, removing the checks for </w:t>
+      </w:r>
+      <w:proofErr w:type="spellStart"/>
+      <w:r>
+        <w:t>ContainerItem</w:t>
+      </w:r>
+      <w:proofErr w:type="spellEnd"/>
+      <w:r>
+        <w:t>, as that has been removed from the project, and modifying other game object specifications and their formatting error messages to handle an updated text file formatting specification. I then went through the text file, modifying the formatting of game objects where necessary, and adding the details of what the formatting should be in a comment block at the start of the file.</w:t>
       </w:r>
     </w:p>
     <w:p>
@@ -669,7 +729,7 @@
         <w:jc w:val="both"/>
       </w:pPr>
       <w:r>
-        <w:t>Barring CommandOpen, all of the deliverables listed for the composite pattern I seemed to have already implemented for other tasks. ContainerItems containing Items that might also be ContainerItems seemed to perfectly fit the descriptions of the composite pattern linked to in the lecture notes.</w:t>
+        <w:t>I ran into a couple of errors where game objects were throwing bad memory allocation or access violation exceptions. Looking into those, I found that I wasn’t assigning items’ and locations’ container components to the containers vector, but rather those game objects themselves and Visual Studio hadn’t highlighted those invalid casts in-editor. I fixed those up and the program was back to running as normal.</w:t>
       </w:r>
     </w:p>
     <w:p>
@@ -682,7 +742,61 @@
         <w:jc w:val="both"/>
       </w:pPr>
       <w:r>
-        <w:t xml:space="preserve">The lecture notes and linked examples seemed to suggest that the component pattern can be easily used with the component pattern, such as with the aforementioned case of Items that might be Containers containing more Items. </w:t>
+        <w:t xml:space="preserve">I implemented the Movable Component (just an empty marker Component) and </w:t>
+      </w:r>
+      <w:r>
+        <w:t xml:space="preserve">added to </w:t>
+      </w:r>
+      <w:proofErr w:type="spellStart"/>
+      <w:r>
+        <w:t>CommandTake</w:t>
+      </w:r>
+      <w:proofErr w:type="spellEnd"/>
+      <w:r>
+        <w:t xml:space="preserve"> and </w:t>
+      </w:r>
+      <w:proofErr w:type="spellStart"/>
+      <w:r>
+        <w:t>CommandPut</w:t>
+      </w:r>
+      <w:proofErr w:type="spellEnd"/>
+      <w:r>
+        <w:t xml:space="preserve"> standardised move-item-from-to methods that moved Items from one </w:t>
+      </w:r>
+      <w:proofErr w:type="spellStart"/>
+      <w:r>
+        <w:t>GameObject’s</w:t>
+      </w:r>
+      <w:proofErr w:type="spellEnd"/>
+      <w:r>
+        <w:t xml:space="preserve"> Container to another, with checks for if the Item lacked a Movable Component.</w:t>
+      </w:r>
+      <w:bookmarkStart w:id="0" w:name="_GoBack"/>
+      <w:bookmarkEnd w:id="0"/>
+    </w:p>
+    <w:p>
+      <w:pPr>
+        <w:pStyle w:val="Heading1"/>
+      </w:pPr>
+      <w:r>
+        <w:t>UML Diagram</w:t>
+      </w:r>
+      <w:r>
+        <w:t>:</w:t>
+      </w:r>
+    </w:p>
+    <w:p/>
+    <w:p/>
+    <w:p>
+      <w:pPr>
+        <w:pStyle w:val="Heading1"/>
+        <w:jc w:val="both"/>
+      </w:pPr>
+      <w:r>
+        <w:t>What we found out</w:t>
+      </w:r>
+      <w:r>
+        <w:t>:</w:t>
       </w:r>
     </w:p>
     <w:p>
@@ -695,10 +809,31 @@
         <w:jc w:val="both"/>
       </w:pPr>
       <w:r>
-        <w:t>Going through where the component pattern could be implemented for this task</w:t>
-      </w:r>
-      <w:r>
-        <w:t xml:space="preserve"> in Zorkish, I considered making Paths inherit from Component, but I decided against that as I figured it would be best if GameObjects only had one of any given class of Component, and Locations would often need multiple Paths, not just the one.</w:t>
+        <w:t xml:space="preserve">Barring </w:t>
+      </w:r>
+      <w:proofErr w:type="spellStart"/>
+      <w:r>
+        <w:t>CommandOpen</w:t>
+      </w:r>
+      <w:proofErr w:type="spellEnd"/>
+      <w:r>
+        <w:t xml:space="preserve">, all of the deliverables listed for the composite pattern I seemed to have already implemented for other tasks. </w:t>
+      </w:r>
+      <w:proofErr w:type="spellStart"/>
+      <w:r>
+        <w:t>ContainerItems</w:t>
+      </w:r>
+      <w:proofErr w:type="spellEnd"/>
+      <w:r>
+        <w:t xml:space="preserve"> containing Items that might also be </w:t>
+      </w:r>
+      <w:proofErr w:type="spellStart"/>
+      <w:r>
+        <w:t>ContainerItems</w:t>
+      </w:r>
+      <w:proofErr w:type="spellEnd"/>
+      <w:r>
+        <w:t xml:space="preserve"> seemed to perfectly fit the descriptions of the composite pattern linked to in the lecture notes.</w:t>
       </w:r>
     </w:p>
     <w:p>
@@ -711,7 +846,68 @@
         <w:jc w:val="both"/>
       </w:pPr>
       <w:r>
-        <w:t>Lock could be a component of Container, but it’s weird for Container to only have a component field for Locks, so it makes more sense for Lock to be a component of item, and Container checks if its GameObject has a Lock component. This method requires Components to have a reference to their GameObjects.</w:t>
+        <w:t xml:space="preserve">The lecture notes and linked examples seemed to suggest that the component pattern can be easily used with the component pattern, such as with the aforementioned case of Items that might be Containers containing more Items. </w:t>
+      </w:r>
+    </w:p>
+    <w:p>
+      <w:pPr>
+        <w:pStyle w:val="ListParagraph"/>
+        <w:numPr>
+          <w:ilvl w:val="0"/>
+          <w:numId w:val="12"/>
+        </w:numPr>
+        <w:jc w:val="both"/>
+      </w:pPr>
+      <w:r>
+        <w:t>Going through where the component pattern could be implemented for this task</w:t>
+      </w:r>
+      <w:r>
+        <w:t xml:space="preserve"> in </w:t>
+      </w:r>
+      <w:proofErr w:type="spellStart"/>
+      <w:r>
+        <w:t>Zorkish</w:t>
+      </w:r>
+      <w:proofErr w:type="spellEnd"/>
+      <w:r>
+        <w:t xml:space="preserve">, I considered making Paths inherit from Component, but I decided against that as I figured it would be best if </w:t>
+      </w:r>
+      <w:proofErr w:type="spellStart"/>
+      <w:r>
+        <w:t>GameObjects</w:t>
+      </w:r>
+      <w:proofErr w:type="spellEnd"/>
+      <w:r>
+        <w:t xml:space="preserve"> only had one of any given class of Component, and Locations would often need multiple Paths, not just the one.</w:t>
+      </w:r>
+    </w:p>
+    <w:p>
+      <w:pPr>
+        <w:pStyle w:val="ListParagraph"/>
+        <w:numPr>
+          <w:ilvl w:val="0"/>
+          <w:numId w:val="12"/>
+        </w:numPr>
+        <w:jc w:val="both"/>
+      </w:pPr>
+      <w:r>
+        <w:t xml:space="preserve">Lock could be a component of Container, but it’s weird for Container to only have a component field for Locks, so it makes more sense for Lock to be a component of item, and Container checks if its </w:t>
+      </w:r>
+      <w:proofErr w:type="spellStart"/>
+      <w:r>
+        <w:t>GameObject</w:t>
+      </w:r>
+      <w:proofErr w:type="spellEnd"/>
+      <w:r>
+        <w:t xml:space="preserve"> has a Lock component. This method requires Components to have a reference to their </w:t>
+      </w:r>
+      <w:proofErr w:type="spellStart"/>
+      <w:r>
+        <w:t>GameObjects</w:t>
+      </w:r>
+      <w:proofErr w:type="spellEnd"/>
+      <w:r>
+        <w:t>.</w:t>
       </w:r>
     </w:p>
     <w:sectPr>
@@ -787,7 +983,7 @@
       <w:rPr>
         <w:noProof/>
       </w:rPr>
-      <w:t>22/09/19</w:t>
+      <w:t>23/09/19</w:t>
     </w:r>
     <w:r>
       <w:fldChar w:fldCharType="end"/>

</xml_diff>

<commit_message>
Finished Task 15 and submitted to doubtfire.
Former-commit-id: 6491b44d8ef8e7e4d6c7e86ae79cee83c1f03ea6
</commit_message>
<xml_diff>
--- a/15 - Spike - Composite and Component Patterns/Task 15 Spike Report - Composite and Component Patterns.docx
+++ b/15 - Spike - Composite and Component Patterns/Task 15 Spike Report - Composite and Component Patterns.docx
@@ -331,7 +331,15 @@
         <w:jc w:val="both"/>
       </w:pPr>
       <w:r>
-        <w:t>A specification of a game world with game objects, their properties, items within containers, etc. (completed for Task 12: Game Graphs From Data)</w:t>
+        <w:t xml:space="preserve">A specification of a game world with game objects, their properties, items within containers, etc. (completed for Task 12: Game Graphs </w:t>
+      </w:r>
+      <w:proofErr w:type="gramStart"/>
+      <w:r>
+        <w:t>From</w:t>
+      </w:r>
+      <w:proofErr w:type="gramEnd"/>
+      <w:r>
+        <w:t xml:space="preserve"> Data)</w:t>
       </w:r>
     </w:p>
     <w:p>
@@ -636,7 +644,224 @@
         <w:jc w:val="both"/>
       </w:pPr>
       <w:r>
-        <w:t>I put together a UML class diagram of all the classes that would need to be added or have methods or fields swapped out (see below).</w:t>
+        <w:t>I put together a UML class diagram of all the classes that would need to be added or have methods or fields swapped out (</w:t>
+      </w:r>
+      <w:r>
+        <w:t xml:space="preserve">fig. </w:t>
+      </w:r>
+      <w:r>
+        <w:t>1</w:t>
+      </w:r>
+      <w:r>
+        <w:t>).</w:t>
+      </w:r>
+    </w:p>
+    <w:p>
+      <w:pPr>
+        <w:jc w:val="both"/>
+      </w:pPr>
+    </w:p>
+    <w:p>
+      <w:r>
+        <w:rPr>
+          <w:noProof/>
+        </w:rPr>
+        <mc:AlternateContent>
+          <mc:Choice Requires="wps">
+            <w:drawing>
+              <wp:anchor distT="0" distB="0" distL="114300" distR="114300" simplePos="0" relativeHeight="251688960" behindDoc="1" locked="0" layoutInCell="1" allowOverlap="1" wp14:anchorId="07FA497F" wp14:editId="358B7A1D">
+                <wp:simplePos x="0" y="0"/>
+                <wp:positionH relativeFrom="column">
+                  <wp:posOffset>0</wp:posOffset>
+                </wp:positionH>
+                <wp:positionV relativeFrom="paragraph">
+                  <wp:posOffset>7689850</wp:posOffset>
+                </wp:positionV>
+                <wp:extent cx="6115050" cy="635"/>
+                <wp:effectExtent l="0" t="0" r="0" b="0"/>
+                <wp:wrapTight wrapText="bothSides">
+                  <wp:wrapPolygon edited="0">
+                    <wp:start x="0" y="0"/>
+                    <wp:lineTo x="0" y="21600"/>
+                    <wp:lineTo x="21600" y="21600"/>
+                    <wp:lineTo x="21600" y="0"/>
+                  </wp:wrapPolygon>
+                </wp:wrapTight>
+                <wp:docPr id="16" name="Text Box 16"/>
+                <wp:cNvGraphicFramePr/>
+                <a:graphic xmlns:a="http://schemas.openxmlformats.org/drawingml/2006/main">
+                  <a:graphicData uri="http://schemas.microsoft.com/office/word/2010/wordprocessingShape">
+                    <wps:wsp>
+                      <wps:cNvSpPr txBox="1"/>
+                      <wps:spPr>
+                        <a:xfrm>
+                          <a:off x="0" y="0"/>
+                          <a:ext cx="6115050" cy="635"/>
+                        </a:xfrm>
+                        <a:prstGeom prst="rect">
+                          <a:avLst/>
+                        </a:prstGeom>
+                        <a:solidFill>
+                          <a:prstClr val="white"/>
+                        </a:solidFill>
+                        <a:ln>
+                          <a:noFill/>
+                        </a:ln>
+                      </wps:spPr>
+                      <wps:txbx>
+                        <w:txbxContent>
+                          <w:p>
+                            <w:pPr>
+                              <w:pStyle w:val="Caption"/>
+                              <w:rPr>
+                                <w:noProof/>
+                              </w:rPr>
+                            </w:pPr>
+                            <w:r>
+                              <w:t xml:space="preserve">Figure </w:t>
+                            </w:r>
+                            <w:fldSimple w:instr=" SEQ Figure \* ARABIC ">
+                              <w:r>
+                                <w:rPr>
+                                  <w:noProof/>
+                                </w:rPr>
+                                <w:t>1</w:t>
+                              </w:r>
+                            </w:fldSimple>
+                            <w:r>
+                              <w:t>: the initial UML diagram I put together while figuring out how to go about completing this task.</w:t>
+                            </w:r>
+                          </w:p>
+                        </w:txbxContent>
+                      </wps:txbx>
+                      <wps:bodyPr rot="0" spcFirstLastPara="0" vertOverflow="overflow" horzOverflow="overflow" vert="horz" wrap="square" lIns="0" tIns="0" rIns="0" bIns="0" numCol="1" spcCol="0" rtlCol="0" fromWordArt="0" anchor="t" anchorCtr="0" forceAA="0" compatLnSpc="1">
+                        <a:prstTxWarp prst="textNoShape">
+                          <a:avLst/>
+                        </a:prstTxWarp>
+                        <a:spAutoFit/>
+                      </wps:bodyPr>
+                    </wps:wsp>
+                  </a:graphicData>
+                </a:graphic>
+              </wp:anchor>
+            </w:drawing>
+          </mc:Choice>
+          <mc:Fallback>
+            <w:pict>
+              <v:shapetype w14:anchorId="07FA497F" id="_x0000_t202" coordsize="21600,21600" o:spt="202" path="m,l,21600r21600,l21600,xe">
+                <v:stroke joinstyle="miter"/>
+                <v:path gradientshapeok="t" o:connecttype="rect"/>
+              </v:shapetype>
+              <v:shape id="Text Box 16" o:spid="_x0000_s1026" type="#_x0000_t202" style="position:absolute;margin-left:0;margin-top:605.5pt;width:481.5pt;height:.05pt;z-index:-251627520;visibility:visible;mso-wrap-style:square;mso-wrap-distance-left:9pt;mso-wrap-distance-top:0;mso-wrap-distance-right:9pt;mso-wrap-distance-bottom:0;mso-position-horizontal:absolute;mso-position-horizontal-relative:text;mso-position-vertical:absolute;mso-position-vertical-relative:text;v-text-anchor:top" o:gfxdata="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" stroked="f">
+                <v:textbox style="mso-fit-shape-to-text:t" inset="0,0,0,0">
+                  <w:txbxContent>
+                    <w:p>
+                      <w:pPr>
+                        <w:pStyle w:val="Caption"/>
+                        <w:rPr>
+                          <w:noProof/>
+                        </w:rPr>
+                      </w:pPr>
+                      <w:r>
+                        <w:t xml:space="preserve">Figure </w:t>
+                      </w:r>
+                      <w:fldSimple w:instr=" SEQ Figure \* ARABIC ">
+                        <w:r>
+                          <w:rPr>
+                            <w:noProof/>
+                          </w:rPr>
+                          <w:t>1</w:t>
+                        </w:r>
+                      </w:fldSimple>
+                      <w:r>
+                        <w:t>: the initial UML diagram I put together while figuring out how to go about completing this task.</w:t>
+                      </w:r>
+                    </w:p>
+                  </w:txbxContent>
+                </v:textbox>
+                <w10:wrap type="tight"/>
+              </v:shape>
+            </w:pict>
+          </mc:Fallback>
+        </mc:AlternateContent>
+      </w:r>
+      <w:r>
+        <w:rPr>
+          <w:noProof/>
+        </w:rPr>
+        <w:drawing>
+          <wp:anchor distT="0" distB="0" distL="114300" distR="114300" simplePos="0" relativeHeight="251686912" behindDoc="1" locked="0" layoutInCell="1" allowOverlap="1" wp14:anchorId="4F1A8C07" wp14:editId="24218A8A">
+            <wp:simplePos x="0" y="0"/>
+            <wp:positionH relativeFrom="column">
+              <wp:posOffset>0</wp:posOffset>
+            </wp:positionH>
+            <wp:positionV relativeFrom="paragraph">
+              <wp:posOffset>0</wp:posOffset>
+            </wp:positionV>
+            <wp:extent cx="6115050" cy="7632700"/>
+            <wp:effectExtent l="0" t="0" r="0" b="6350"/>
+            <wp:wrapTight wrapText="bothSides">
+              <wp:wrapPolygon edited="0">
+                <wp:start x="0" y="0"/>
+                <wp:lineTo x="0" y="21564"/>
+                <wp:lineTo x="21533" y="21564"/>
+                <wp:lineTo x="21533" y="0"/>
+                <wp:lineTo x="0" y="0"/>
+              </wp:wrapPolygon>
+            </wp:wrapTight>
+            <wp:docPr id="15" name="Picture 15"/>
+            <wp:cNvGraphicFramePr>
+              <a:graphicFrameLocks xmlns:a="http://schemas.openxmlformats.org/drawingml/2006/main" noChangeAspect="1"/>
+            </wp:cNvGraphicFramePr>
+            <a:graphic xmlns:a="http://schemas.openxmlformats.org/drawingml/2006/main">
+              <a:graphicData uri="http://schemas.openxmlformats.org/drawingml/2006/picture">
+                <pic:pic xmlns:pic="http://schemas.openxmlformats.org/drawingml/2006/picture">
+                  <pic:nvPicPr>
+                    <pic:cNvPr id="0" name="Picture 2"/>
+                    <pic:cNvPicPr>
+                      <a:picLocks noChangeAspect="1" noChangeArrowheads="1"/>
+                    </pic:cNvPicPr>
+                  </pic:nvPicPr>
+                  <pic:blipFill>
+                    <a:blip r:embed="rId7">
+                      <a:extLst>
+                        <a:ext uri="{28A0092B-C50C-407E-A947-70E740481C1C}">
+                          <a14:useLocalDpi xmlns:a14="http://schemas.microsoft.com/office/drawing/2010/main" val="0"/>
+                        </a:ext>
+                      </a:extLst>
+                    </a:blip>
+                    <a:srcRect/>
+                    <a:stretch>
+                      <a:fillRect/>
+                    </a:stretch>
+                  </pic:blipFill>
+                  <pic:spPr bwMode="auto">
+                    <a:xfrm>
+                      <a:off x="0" y="0"/>
+                      <a:ext cx="6115050" cy="7632700"/>
+                    </a:xfrm>
+                    <a:prstGeom prst="rect">
+                      <a:avLst/>
+                    </a:prstGeom>
+                    <a:noFill/>
+                    <a:ln>
+                      <a:noFill/>
+                    </a:ln>
+                  </pic:spPr>
+                </pic:pic>
+              </a:graphicData>
+            </a:graphic>
+            <wp14:sizeRelH relativeFrom="page">
+              <wp14:pctWidth>0</wp14:pctWidth>
+            </wp14:sizeRelH>
+            <wp14:sizeRelV relativeFrom="page">
+              <wp14:pctHeight>0</wp14:pctHeight>
+            </wp14:sizeRelV>
+          </wp:anchor>
+        </w:drawing>
+      </w:r>
+      <w:r>
+        <w:br w:type="page"/>
       </w:r>
     </w:p>
     <w:p>
@@ -649,7 +874,422 @@
         <w:jc w:val="both"/>
       </w:pPr>
       <w:r>
+        <w:rPr>
+          <w:noProof/>
+        </w:rPr>
         <w:lastRenderedPageBreak/>
+        <mc:AlternateContent>
+          <mc:Choice Requires="wps">
+            <w:drawing>
+              <wp:anchor distT="0" distB="0" distL="114300" distR="114300" simplePos="0" relativeHeight="251665408" behindDoc="1" locked="0" layoutInCell="1" allowOverlap="1" wp14:anchorId="3084BFC5" wp14:editId="18D897FD">
+                <wp:simplePos x="0" y="0"/>
+                <wp:positionH relativeFrom="column">
+                  <wp:posOffset>127635</wp:posOffset>
+                </wp:positionH>
+                <wp:positionV relativeFrom="paragraph">
+                  <wp:posOffset>3716020</wp:posOffset>
+                </wp:positionV>
+                <wp:extent cx="2533650" cy="142875"/>
+                <wp:effectExtent l="0" t="0" r="0" b="9525"/>
+                <wp:wrapTight wrapText="bothSides">
+                  <wp:wrapPolygon edited="0">
+                    <wp:start x="0" y="0"/>
+                    <wp:lineTo x="0" y="20160"/>
+                    <wp:lineTo x="21438" y="20160"/>
+                    <wp:lineTo x="21438" y="0"/>
+                    <wp:lineTo x="0" y="0"/>
+                  </wp:wrapPolygon>
+                </wp:wrapTight>
+                <wp:docPr id="4" name="Text Box 4"/>
+                <wp:cNvGraphicFramePr/>
+                <a:graphic xmlns:a="http://schemas.openxmlformats.org/drawingml/2006/main">
+                  <a:graphicData uri="http://schemas.microsoft.com/office/word/2010/wordprocessingShape">
+                    <wps:wsp>
+                      <wps:cNvSpPr txBox="1"/>
+                      <wps:spPr>
+                        <a:xfrm>
+                          <a:off x="0" y="0"/>
+                          <a:ext cx="2533650" cy="142875"/>
+                        </a:xfrm>
+                        <a:prstGeom prst="rect">
+                          <a:avLst/>
+                        </a:prstGeom>
+                        <a:solidFill>
+                          <a:prstClr val="white"/>
+                        </a:solidFill>
+                        <a:ln>
+                          <a:noFill/>
+                        </a:ln>
+                      </wps:spPr>
+                      <wps:txbx>
+                        <w:txbxContent>
+                          <w:p>
+                            <w:pPr>
+                              <w:pStyle w:val="Caption"/>
+                              <w:rPr>
+                                <w:noProof/>
+                              </w:rPr>
+                            </w:pPr>
+                            <w:r>
+                              <w:t xml:space="preserve">Figure </w:t>
+                            </w:r>
+                            <w:r>
+                              <w:t>3</w:t>
+                            </w:r>
+                            <w:r>
+                              <w:t>: Component.cpp</w:t>
+                            </w:r>
+                          </w:p>
+                        </w:txbxContent>
+                      </wps:txbx>
+                      <wps:bodyPr rot="0" spcFirstLastPara="0" vertOverflow="overflow" horzOverflow="overflow" vert="horz" wrap="square" lIns="0" tIns="0" rIns="0" bIns="0" numCol="1" spcCol="0" rtlCol="0" fromWordArt="0" anchor="t" anchorCtr="0" forceAA="0" compatLnSpc="1">
+                        <a:prstTxWarp prst="textNoShape">
+                          <a:avLst/>
+                        </a:prstTxWarp>
+                        <a:noAutofit/>
+                      </wps:bodyPr>
+                    </wps:wsp>
+                  </a:graphicData>
+                </a:graphic>
+                <wp14:sizeRelV relativeFrom="margin">
+                  <wp14:pctHeight>0</wp14:pctHeight>
+                </wp14:sizeRelV>
+              </wp:anchor>
+            </w:drawing>
+          </mc:Choice>
+          <mc:Fallback>
+            <w:pict>
+              <v:shape w14:anchorId="3084BFC5" id="Text Box 4" o:spid="_x0000_s1027" type="#_x0000_t202" style="position:absolute;left:0;text-align:left;margin-left:10.05pt;margin-top:292.6pt;width:199.5pt;height:11.25pt;z-index:-251651072;visibility:visible;mso-wrap-style:square;mso-height-percent:0;mso-wrap-distance-left:9pt;mso-wrap-distance-top:0;mso-wrap-distance-right:9pt;mso-wrap-distance-bottom:0;mso-position-horizontal:absolute;mso-position-horizontal-relative:text;mso-position-vertical:absolute;mso-position-vertical-relative:text;mso-height-percent:0;mso-height-relative:margin;v-text-anchor:top" o:gfxdata="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" stroked="f">
+                <v:textbox inset="0,0,0,0">
+                  <w:txbxContent>
+                    <w:p>
+                      <w:pPr>
+                        <w:pStyle w:val="Caption"/>
+                        <w:rPr>
+                          <w:noProof/>
+                        </w:rPr>
+                      </w:pPr>
+                      <w:r>
+                        <w:t xml:space="preserve">Figure </w:t>
+                      </w:r>
+                      <w:r>
+                        <w:t>3</w:t>
+                      </w:r>
+                      <w:r>
+                        <w:t>: Component.cpp</w:t>
+                      </w:r>
+                    </w:p>
+                  </w:txbxContent>
+                </v:textbox>
+                <w10:wrap type="tight"/>
+              </v:shape>
+            </w:pict>
+          </mc:Fallback>
+        </mc:AlternateContent>
+      </w:r>
+      <w:r>
+        <w:rPr>
+          <w:noProof/>
+        </w:rPr>
+        <w:drawing>
+          <wp:anchor distT="0" distB="0" distL="114300" distR="114300" simplePos="0" relativeHeight="251667456" behindDoc="0" locked="0" layoutInCell="1" allowOverlap="1" wp14:anchorId="20CEBD46" wp14:editId="36CFBEC7">
+            <wp:simplePos x="0" y="0"/>
+            <wp:positionH relativeFrom="column">
+              <wp:posOffset>2727960</wp:posOffset>
+            </wp:positionH>
+            <wp:positionV relativeFrom="paragraph">
+              <wp:posOffset>1341755</wp:posOffset>
+            </wp:positionV>
+            <wp:extent cx="3645535" cy="5210175"/>
+            <wp:effectExtent l="0" t="0" r="0" b="9525"/>
+            <wp:wrapTight wrapText="bothSides">
+              <wp:wrapPolygon edited="0">
+                <wp:start x="0" y="0"/>
+                <wp:lineTo x="0" y="21561"/>
+                <wp:lineTo x="21446" y="21561"/>
+                <wp:lineTo x="21446" y="0"/>
+                <wp:lineTo x="0" y="0"/>
+              </wp:wrapPolygon>
+            </wp:wrapTight>
+            <wp:docPr id="5" name="Picture 5"/>
+            <wp:cNvGraphicFramePr>
+              <a:graphicFrameLocks xmlns:a="http://schemas.openxmlformats.org/drawingml/2006/main" noChangeAspect="1"/>
+            </wp:cNvGraphicFramePr>
+            <a:graphic xmlns:a="http://schemas.openxmlformats.org/drawingml/2006/main">
+              <a:graphicData uri="http://schemas.openxmlformats.org/drawingml/2006/picture">
+                <pic:pic xmlns:pic="http://schemas.openxmlformats.org/drawingml/2006/picture">
+                  <pic:nvPicPr>
+                    <pic:cNvPr id="1" name=""/>
+                    <pic:cNvPicPr/>
+                  </pic:nvPicPr>
+                  <pic:blipFill>
+                    <a:blip r:embed="rId8"/>
+                    <a:stretch>
+                      <a:fillRect/>
+                    </a:stretch>
+                  </pic:blipFill>
+                  <pic:spPr>
+                    <a:xfrm>
+                      <a:off x="0" y="0"/>
+                      <a:ext cx="3645535" cy="5210175"/>
+                    </a:xfrm>
+                    <a:prstGeom prst="rect">
+                      <a:avLst/>
+                    </a:prstGeom>
+                  </pic:spPr>
+                </pic:pic>
+              </a:graphicData>
+            </a:graphic>
+            <wp14:sizeRelH relativeFrom="margin">
+              <wp14:pctWidth>0</wp14:pctWidth>
+            </wp14:sizeRelH>
+            <wp14:sizeRelV relativeFrom="margin">
+              <wp14:pctHeight>0</wp14:pctHeight>
+            </wp14:sizeRelV>
+          </wp:anchor>
+        </w:drawing>
+      </w:r>
+      <w:r>
+        <w:rPr>
+          <w:noProof/>
+        </w:rPr>
+        <w:drawing>
+          <wp:anchor distT="0" distB="0" distL="114300" distR="114300" simplePos="0" relativeHeight="251663360" behindDoc="0" locked="0" layoutInCell="1" allowOverlap="1" wp14:anchorId="32A69BBE" wp14:editId="28225F8A">
+            <wp:simplePos x="0" y="0"/>
+            <wp:positionH relativeFrom="column">
+              <wp:posOffset>127635</wp:posOffset>
+            </wp:positionH>
+            <wp:positionV relativeFrom="paragraph">
+              <wp:posOffset>1340485</wp:posOffset>
+            </wp:positionV>
+            <wp:extent cx="2533650" cy="2372995"/>
+            <wp:effectExtent l="0" t="0" r="0" b="8255"/>
+            <wp:wrapTight wrapText="bothSides">
+              <wp:wrapPolygon edited="0">
+                <wp:start x="0" y="0"/>
+                <wp:lineTo x="0" y="21502"/>
+                <wp:lineTo x="21438" y="21502"/>
+                <wp:lineTo x="21438" y="0"/>
+                <wp:lineTo x="0" y="0"/>
+              </wp:wrapPolygon>
+            </wp:wrapTight>
+            <wp:docPr id="3" name="Picture 3"/>
+            <wp:cNvGraphicFramePr>
+              <a:graphicFrameLocks xmlns:a="http://schemas.openxmlformats.org/drawingml/2006/main" noChangeAspect="1"/>
+            </wp:cNvGraphicFramePr>
+            <a:graphic xmlns:a="http://schemas.openxmlformats.org/drawingml/2006/main">
+              <a:graphicData uri="http://schemas.openxmlformats.org/drawingml/2006/picture">
+                <pic:pic xmlns:pic="http://schemas.openxmlformats.org/drawingml/2006/picture">
+                  <pic:nvPicPr>
+                    <pic:cNvPr id="1" name=""/>
+                    <pic:cNvPicPr/>
+                  </pic:nvPicPr>
+                  <pic:blipFill>
+                    <a:blip r:embed="rId9"/>
+                    <a:stretch>
+                      <a:fillRect/>
+                    </a:stretch>
+                  </pic:blipFill>
+                  <pic:spPr>
+                    <a:xfrm>
+                      <a:off x="0" y="0"/>
+                      <a:ext cx="2533650" cy="2372995"/>
+                    </a:xfrm>
+                    <a:prstGeom prst="rect">
+                      <a:avLst/>
+                    </a:prstGeom>
+                  </pic:spPr>
+                </pic:pic>
+              </a:graphicData>
+            </a:graphic>
+            <wp14:sizeRelH relativeFrom="margin">
+              <wp14:pctWidth>0</wp14:pctWidth>
+            </wp14:sizeRelH>
+            <wp14:sizeRelV relativeFrom="margin">
+              <wp14:pctHeight>0</wp14:pctHeight>
+            </wp14:sizeRelV>
+          </wp:anchor>
+        </w:drawing>
+      </w:r>
+      <w:r>
+        <w:rPr>
+          <w:noProof/>
+        </w:rPr>
+        <w:drawing>
+          <wp:anchor distT="0" distB="0" distL="114300" distR="114300" simplePos="0" relativeHeight="251671552" behindDoc="0" locked="0" layoutInCell="1" allowOverlap="1" wp14:anchorId="7B47B38F" wp14:editId="49B7EFEC">
+            <wp:simplePos x="0" y="0"/>
+            <wp:positionH relativeFrom="column">
+              <wp:posOffset>127635</wp:posOffset>
+            </wp:positionH>
+            <wp:positionV relativeFrom="paragraph">
+              <wp:posOffset>730250</wp:posOffset>
+            </wp:positionV>
+            <wp:extent cx="3705225" cy="536575"/>
+            <wp:effectExtent l="0" t="0" r="9525" b="0"/>
+            <wp:wrapTight wrapText="bothSides">
+              <wp:wrapPolygon edited="0">
+                <wp:start x="0" y="0"/>
+                <wp:lineTo x="0" y="20705"/>
+                <wp:lineTo x="21544" y="20705"/>
+                <wp:lineTo x="21544" y="0"/>
+                <wp:lineTo x="0" y="0"/>
+              </wp:wrapPolygon>
+            </wp:wrapTight>
+            <wp:docPr id="7" name="Picture 7"/>
+            <wp:cNvGraphicFramePr>
+              <a:graphicFrameLocks xmlns:a="http://schemas.openxmlformats.org/drawingml/2006/main" noChangeAspect="1"/>
+            </wp:cNvGraphicFramePr>
+            <a:graphic xmlns:a="http://schemas.openxmlformats.org/drawingml/2006/main">
+              <a:graphicData uri="http://schemas.openxmlformats.org/drawingml/2006/picture">
+                <pic:pic xmlns:pic="http://schemas.openxmlformats.org/drawingml/2006/picture">
+                  <pic:nvPicPr>
+                    <pic:cNvPr id="1" name=""/>
+                    <pic:cNvPicPr/>
+                  </pic:nvPicPr>
+                  <pic:blipFill>
+                    <a:blip r:embed="rId10"/>
+                    <a:stretch>
+                      <a:fillRect/>
+                    </a:stretch>
+                  </pic:blipFill>
+                  <pic:spPr>
+                    <a:xfrm>
+                      <a:off x="0" y="0"/>
+                      <a:ext cx="3705225" cy="536575"/>
+                    </a:xfrm>
+                    <a:prstGeom prst="rect">
+                      <a:avLst/>
+                    </a:prstGeom>
+                  </pic:spPr>
+                </pic:pic>
+              </a:graphicData>
+            </a:graphic>
+            <wp14:sizeRelH relativeFrom="margin">
+              <wp14:pctWidth>0</wp14:pctWidth>
+            </wp14:sizeRelH>
+            <wp14:sizeRelV relativeFrom="margin">
+              <wp14:pctHeight>0</wp14:pctHeight>
+            </wp14:sizeRelV>
+          </wp:anchor>
+        </w:drawing>
+      </w:r>
+      <w:r>
+        <w:rPr>
+          <w:noProof/>
+        </w:rPr>
+        <mc:AlternateContent>
+          <mc:Choice Requires="wps">
+            <w:drawing>
+              <wp:anchor distT="0" distB="0" distL="114300" distR="114300" simplePos="0" relativeHeight="251673600" behindDoc="1" locked="0" layoutInCell="1" allowOverlap="1" wp14:anchorId="31CE416A" wp14:editId="307C12D1">
+                <wp:simplePos x="0" y="0"/>
+                <wp:positionH relativeFrom="column">
+                  <wp:posOffset>3909060</wp:posOffset>
+                </wp:positionH>
+                <wp:positionV relativeFrom="paragraph">
+                  <wp:posOffset>732790</wp:posOffset>
+                </wp:positionV>
+                <wp:extent cx="2400300" cy="536575"/>
+                <wp:effectExtent l="0" t="0" r="0" b="0"/>
+                <wp:wrapTight wrapText="bothSides">
+                  <wp:wrapPolygon edited="0">
+                    <wp:start x="0" y="0"/>
+                    <wp:lineTo x="0" y="20705"/>
+                    <wp:lineTo x="21429" y="20705"/>
+                    <wp:lineTo x="21429" y="0"/>
+                    <wp:lineTo x="0" y="0"/>
+                  </wp:wrapPolygon>
+                </wp:wrapTight>
+                <wp:docPr id="8" name="Text Box 8"/>
+                <wp:cNvGraphicFramePr/>
+                <a:graphic xmlns:a="http://schemas.openxmlformats.org/drawingml/2006/main">
+                  <a:graphicData uri="http://schemas.microsoft.com/office/word/2010/wordprocessingShape">
+                    <wps:wsp>
+                      <wps:cNvSpPr txBox="1"/>
+                      <wps:spPr>
+                        <a:xfrm>
+                          <a:off x="0" y="0"/>
+                          <a:ext cx="2400300" cy="536575"/>
+                        </a:xfrm>
+                        <a:prstGeom prst="rect">
+                          <a:avLst/>
+                        </a:prstGeom>
+                        <a:solidFill>
+                          <a:prstClr val="white"/>
+                        </a:solidFill>
+                        <a:ln>
+                          <a:noFill/>
+                        </a:ln>
+                      </wps:spPr>
+                      <wps:txbx>
+                        <w:txbxContent>
+                          <w:p>
+                            <w:pPr>
+                              <w:pStyle w:val="Caption"/>
+                              <w:rPr>
+                                <w:noProof/>
+                              </w:rPr>
+                            </w:pPr>
+                            <w:r>
+                              <w:t xml:space="preserve">Figure </w:t>
+                            </w:r>
+                            <w:r>
+                              <w:t>2</w:t>
+                            </w:r>
+                            <w:r>
+                              <w:t>: Location’s new constructor that works with the component pattern, as an example of the component pattern being integrated into existing classes.</w:t>
+                            </w:r>
+                          </w:p>
+                        </w:txbxContent>
+                      </wps:txbx>
+                      <wps:bodyPr rot="0" spcFirstLastPara="0" vertOverflow="overflow" horzOverflow="overflow" vert="horz" wrap="square" lIns="0" tIns="0" rIns="0" bIns="0" numCol="1" spcCol="0" rtlCol="0" fromWordArt="0" anchor="t" anchorCtr="0" forceAA="0" compatLnSpc="1">
+                        <a:prstTxWarp prst="textNoShape">
+                          <a:avLst/>
+                        </a:prstTxWarp>
+                        <a:noAutofit/>
+                      </wps:bodyPr>
+                    </wps:wsp>
+                  </a:graphicData>
+                </a:graphic>
+                <wp14:sizeRelH relativeFrom="margin">
+                  <wp14:pctWidth>0</wp14:pctWidth>
+                </wp14:sizeRelH>
+                <wp14:sizeRelV relativeFrom="margin">
+                  <wp14:pctHeight>0</wp14:pctHeight>
+                </wp14:sizeRelV>
+              </wp:anchor>
+            </w:drawing>
+          </mc:Choice>
+          <mc:Fallback>
+            <w:pict>
+              <v:shape w14:anchorId="31CE416A" id="Text Box 8" o:spid="_x0000_s1028" type="#_x0000_t202" style="position:absolute;left:0;text-align:left;margin-left:307.8pt;margin-top:57.7pt;width:189pt;height:42.25pt;z-index:-251642880;visibility:visible;mso-wrap-style:square;mso-width-percent:0;mso-height-percent:0;mso-wrap-distance-left:9pt;mso-wrap-distance-top:0;mso-wrap-distance-right:9pt;mso-wrap-distance-bottom:0;mso-position-horizontal:absolute;mso-position-horizontal-relative:text;mso-position-vertical:absolute;mso-position-vertical-relative:text;mso-width-percent:0;mso-height-percent:0;mso-width-relative:margin;mso-height-relative:margin;v-text-anchor:top" o:gfxdata="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" stroked="f">
+                <v:textbox inset="0,0,0,0">
+                  <w:txbxContent>
+                    <w:p>
+                      <w:pPr>
+                        <w:pStyle w:val="Caption"/>
+                        <w:rPr>
+                          <w:noProof/>
+                        </w:rPr>
+                      </w:pPr>
+                      <w:r>
+                        <w:t xml:space="preserve">Figure </w:t>
+                      </w:r>
+                      <w:r>
+                        <w:t>2</w:t>
+                      </w:r>
+                      <w:r>
+                        <w:t>: Location’s new constructor that works with the component pattern, as an example of the component pattern being integrated into existing classes.</w:t>
+                      </w:r>
+                    </w:p>
+                  </w:txbxContent>
+                </v:textbox>
+                <w10:wrap type="tight"/>
+              </v:shape>
+            </w:pict>
+          </mc:Fallback>
+        </mc:AlternateContent>
+      </w:r>
+      <w:r>
         <w:t xml:space="preserve">I started implementing the component pattern with the Component base class, Container and Description Components, the </w:t>
       </w:r>
       <w:proofErr w:type="spellStart"/>
@@ -687,7 +1327,7 @@
         <w:jc w:val="both"/>
       </w:pPr>
       <w:r>
-        <w:t xml:space="preserve">I went through all the Commands, finding all the errors created from the change to using Components, and fixed them all such that all the Commands used Components and </w:t>
+        <w:t xml:space="preserve">I went through all the Commands, finding all the errors created from the change to using Components, and fixed them all such that all the Commands used </w:t>
       </w:r>
       <w:proofErr w:type="spellStart"/>
       <w:r>
@@ -695,7 +1335,27 @@
       </w:r>
       <w:proofErr w:type="spellEnd"/>
       <w:r>
+        <w:t xml:space="preserve"> and </w:t>
+      </w:r>
+      <w:r>
+        <w:t xml:space="preserve">Components retrieved through </w:t>
+      </w:r>
+      <w:proofErr w:type="spellStart"/>
+      <w:r>
+        <w:t>GameObject.GetComponent</w:t>
+      </w:r>
+      <w:proofErr w:type="spellEnd"/>
+      <w:r>
+        <w:t>()</w:t>
+      </w:r>
+      <w:r>
         <w:t xml:space="preserve"> rather than members of their derived classes that no longer existed.</w:t>
+      </w:r>
+      <w:r>
+        <w:rPr>
+          <w:noProof/>
+        </w:rPr>
+        <w:t xml:space="preserve"> </w:t>
       </w:r>
     </w:p>
     <w:p>
@@ -708,6 +1368,119 @@
         <w:jc w:val="both"/>
       </w:pPr>
       <w:r>
+        <w:rPr>
+          <w:noProof/>
+        </w:rPr>
+        <mc:AlternateContent>
+          <mc:Choice Requires="wps">
+            <w:drawing>
+              <wp:anchor distT="0" distB="0" distL="114300" distR="114300" simplePos="0" relativeHeight="251669504" behindDoc="1" locked="0" layoutInCell="1" allowOverlap="1" wp14:anchorId="74BEBF0D" wp14:editId="3954BDF5">
+                <wp:simplePos x="0" y="0"/>
+                <wp:positionH relativeFrom="column">
+                  <wp:posOffset>2727960</wp:posOffset>
+                </wp:positionH>
+                <wp:positionV relativeFrom="paragraph">
+                  <wp:posOffset>1165860</wp:posOffset>
+                </wp:positionV>
+                <wp:extent cx="3645535" cy="180975"/>
+                <wp:effectExtent l="0" t="0" r="0" b="9525"/>
+                <wp:wrapTight wrapText="bothSides">
+                  <wp:wrapPolygon edited="0">
+                    <wp:start x="0" y="0"/>
+                    <wp:lineTo x="0" y="20463"/>
+                    <wp:lineTo x="21446" y="20463"/>
+                    <wp:lineTo x="21446" y="0"/>
+                    <wp:lineTo x="0" y="0"/>
+                  </wp:wrapPolygon>
+                </wp:wrapTight>
+                <wp:docPr id="6" name="Text Box 6"/>
+                <wp:cNvGraphicFramePr/>
+                <a:graphic xmlns:a="http://schemas.openxmlformats.org/drawingml/2006/main">
+                  <a:graphicData uri="http://schemas.microsoft.com/office/word/2010/wordprocessingShape">
+                    <wps:wsp>
+                      <wps:cNvSpPr txBox="1"/>
+                      <wps:spPr>
+                        <a:xfrm>
+                          <a:off x="0" y="0"/>
+                          <a:ext cx="3645535" cy="180975"/>
+                        </a:xfrm>
+                        <a:prstGeom prst="rect">
+                          <a:avLst/>
+                        </a:prstGeom>
+                        <a:solidFill>
+                          <a:prstClr val="white"/>
+                        </a:solidFill>
+                        <a:ln>
+                          <a:noFill/>
+                        </a:ln>
+                      </wps:spPr>
+                      <wps:txbx>
+                        <w:txbxContent>
+                          <w:p>
+                            <w:pPr>
+                              <w:pStyle w:val="Caption"/>
+                              <w:rPr>
+                                <w:noProof/>
+                              </w:rPr>
+                            </w:pPr>
+                            <w:r>
+                              <w:t xml:space="preserve">Figure </w:t>
+                            </w:r>
+                            <w:r>
+                              <w:t>4</w:t>
+                            </w:r>
+                            <w:r>
+                              <w:t>: GameObject.cpp</w:t>
+                            </w:r>
+                          </w:p>
+                        </w:txbxContent>
+                      </wps:txbx>
+                      <wps:bodyPr rot="0" spcFirstLastPara="0" vertOverflow="overflow" horzOverflow="overflow" vert="horz" wrap="square" lIns="0" tIns="0" rIns="0" bIns="0" numCol="1" spcCol="0" rtlCol="0" fromWordArt="0" anchor="t" anchorCtr="0" forceAA="0" compatLnSpc="1">
+                        <a:prstTxWarp prst="textNoShape">
+                          <a:avLst/>
+                        </a:prstTxWarp>
+                        <a:noAutofit/>
+                      </wps:bodyPr>
+                    </wps:wsp>
+                  </a:graphicData>
+                </a:graphic>
+                <wp14:sizeRelV relativeFrom="margin">
+                  <wp14:pctHeight>0</wp14:pctHeight>
+                </wp14:sizeRelV>
+              </wp:anchor>
+            </w:drawing>
+          </mc:Choice>
+          <mc:Fallback>
+            <w:pict>
+              <v:shape w14:anchorId="74BEBF0D" id="Text Box 6" o:spid="_x0000_s1029" type="#_x0000_t202" style="position:absolute;left:0;text-align:left;margin-left:214.8pt;margin-top:91.8pt;width:287.05pt;height:14.25pt;z-index:-251646976;visibility:visible;mso-wrap-style:square;mso-height-percent:0;mso-wrap-distance-left:9pt;mso-wrap-distance-top:0;mso-wrap-distance-right:9pt;mso-wrap-distance-bottom:0;mso-position-horizontal:absolute;mso-position-horizontal-relative:text;mso-position-vertical:absolute;mso-position-vertical-relative:text;mso-height-percent:0;mso-height-relative:margin;v-text-anchor:top" o:gfxdata="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" stroked="f">
+                <v:textbox inset="0,0,0,0">
+                  <w:txbxContent>
+                    <w:p>
+                      <w:pPr>
+                        <w:pStyle w:val="Caption"/>
+                        <w:rPr>
+                          <w:noProof/>
+                        </w:rPr>
+                      </w:pPr>
+                      <w:r>
+                        <w:t xml:space="preserve">Figure </w:t>
+                      </w:r>
+                      <w:r>
+                        <w:t>4</w:t>
+                      </w:r>
+                      <w:r>
+                        <w:t>: GameObject.cpp</w:t>
+                      </w:r>
+                    </w:p>
+                  </w:txbxContent>
+                </v:textbox>
+                <w10:wrap type="tight"/>
+              </v:shape>
+            </w:pict>
+          </mc:Fallback>
+        </mc:AlternateContent>
+      </w:r>
+      <w:r>
         <w:t xml:space="preserve">I went through all the errors in World, correcting those that needed to line up with Components rather than non-existing members of classes, removing the checks for </w:t>
       </w:r>
       <w:proofErr w:type="spellStart"/>
@@ -716,7 +1489,42 @@
       </w:r>
       <w:proofErr w:type="spellEnd"/>
       <w:r>
-        <w:t>, as that has been removed from the project, and modifying other game object specifications and their formatting error messages to handle an updated text file formatting specification. I then went through the text file, modifying the formatting of game objects where necessary, and adding the details of what the formatting should be in a comment block at the start of the file.</w:t>
+        <w:t xml:space="preserve">, as that has been removed from the project, and modifying other game object specifications and their formatting error </w:t>
+      </w:r>
+      <w:r>
+        <w:t>checks</w:t>
+      </w:r>
+      <w:r>
+        <w:t xml:space="preserve"> to handle an updated text file formatting specification</w:t>
+      </w:r>
+      <w:r>
+        <w:t xml:space="preserve"> that included listing components types in-line, creating them with a </w:t>
+      </w:r>
+      <w:proofErr w:type="spellStart"/>
+      <w:r>
+        <w:t>ComponentFactory</w:t>
+      </w:r>
+      <w:proofErr w:type="spellEnd"/>
+      <w:r>
+        <w:t xml:space="preserve"> </w:t>
+      </w:r>
+      <w:r>
+        <w:t xml:space="preserve">(e.g. fig. </w:t>
+      </w:r>
+      <w:r>
+        <w:t>5</w:t>
+      </w:r>
+      <w:r>
+        <w:t>)</w:t>
+      </w:r>
+      <w:r>
+        <w:t>. I then went through the text file, modifying the formatting of game objects where necessary, and adding the details of what the formatting should be in a comment block at the start of</w:t>
+      </w:r>
+      <w:r>
+        <w:t xml:space="preserve"> “Test World.txt”</w:t>
+      </w:r>
+      <w:r>
+        <w:t>.</w:t>
       </w:r>
     </w:p>
     <w:p>
@@ -761,7 +1569,73 @@
       </w:r>
       <w:proofErr w:type="spellEnd"/>
       <w:r>
-        <w:t xml:space="preserve"> standardised move-item-from-to methods that moved Items from one </w:t>
+        <w:t xml:space="preserve"> standardised move-item-from-to methods that moved Items from </w:t>
+      </w:r>
+      <w:r>
+        <w:rPr>
+          <w:noProof/>
+        </w:rPr>
+        <w:lastRenderedPageBreak/>
+        <w:drawing>
+          <wp:anchor distT="0" distB="0" distL="114300" distR="114300" simplePos="0" relativeHeight="251675648" behindDoc="0" locked="0" layoutInCell="1" allowOverlap="1" wp14:anchorId="419E6471" wp14:editId="7F147E4B">
+            <wp:simplePos x="0" y="0"/>
+            <wp:positionH relativeFrom="column">
+              <wp:posOffset>3175</wp:posOffset>
+            </wp:positionH>
+            <wp:positionV relativeFrom="paragraph">
+              <wp:posOffset>7620</wp:posOffset>
+            </wp:positionV>
+            <wp:extent cx="3767455" cy="2514600"/>
+            <wp:effectExtent l="0" t="0" r="4445" b="0"/>
+            <wp:wrapTight wrapText="bothSides">
+              <wp:wrapPolygon edited="0">
+                <wp:start x="0" y="0"/>
+                <wp:lineTo x="0" y="21436"/>
+                <wp:lineTo x="21516" y="21436"/>
+                <wp:lineTo x="21516" y="0"/>
+                <wp:lineTo x="0" y="0"/>
+              </wp:wrapPolygon>
+            </wp:wrapTight>
+            <wp:docPr id="9" name="Picture 9"/>
+            <wp:cNvGraphicFramePr>
+              <a:graphicFrameLocks xmlns:a="http://schemas.openxmlformats.org/drawingml/2006/main" noChangeAspect="1"/>
+            </wp:cNvGraphicFramePr>
+            <a:graphic xmlns:a="http://schemas.openxmlformats.org/drawingml/2006/main">
+              <a:graphicData uri="http://schemas.openxmlformats.org/drawingml/2006/picture">
+                <pic:pic xmlns:pic="http://schemas.openxmlformats.org/drawingml/2006/picture">
+                  <pic:nvPicPr>
+                    <pic:cNvPr id="1" name=""/>
+                    <pic:cNvPicPr/>
+                  </pic:nvPicPr>
+                  <pic:blipFill>
+                    <a:blip r:embed="rId11"/>
+                    <a:stretch>
+                      <a:fillRect/>
+                    </a:stretch>
+                  </pic:blipFill>
+                  <pic:spPr>
+                    <a:xfrm>
+                      <a:off x="0" y="0"/>
+                      <a:ext cx="3767455" cy="2514600"/>
+                    </a:xfrm>
+                    <a:prstGeom prst="rect">
+                      <a:avLst/>
+                    </a:prstGeom>
+                  </pic:spPr>
+                </pic:pic>
+              </a:graphicData>
+            </a:graphic>
+            <wp14:sizeRelH relativeFrom="margin">
+              <wp14:pctWidth>0</wp14:pctWidth>
+            </wp14:sizeRelH>
+            <wp14:sizeRelV relativeFrom="margin">
+              <wp14:pctHeight>0</wp14:pctHeight>
+            </wp14:sizeRelV>
+          </wp:anchor>
+        </w:drawing>
+      </w:r>
+      <w:r>
+        <w:t xml:space="preserve">one </w:t>
       </w:r>
       <w:proofErr w:type="spellStart"/>
       <w:r>
@@ -769,34 +1643,19 @@
       </w:r>
       <w:proofErr w:type="spellEnd"/>
       <w:r>
-        <w:t xml:space="preserve"> Container to another, with checks for if the Item lacked a Movable Component.</w:t>
-      </w:r>
-      <w:bookmarkStart w:id="0" w:name="_GoBack"/>
-      <w:bookmarkEnd w:id="0"/>
-    </w:p>
-    <w:p>
-      <w:pPr>
-        <w:pStyle w:val="Heading1"/>
-      </w:pPr>
-      <w:r>
-        <w:t>UML Diagram</w:t>
-      </w:r>
-      <w:r>
-        <w:t>:</w:t>
-      </w:r>
-    </w:p>
-    <w:p/>
-    <w:p/>
-    <w:p>
-      <w:pPr>
-        <w:pStyle w:val="Heading1"/>
-        <w:jc w:val="both"/>
-      </w:pPr>
-      <w:r>
-        <w:t>What we found out</w:t>
-      </w:r>
-      <w:r>
-        <w:t>:</w:t>
+        <w:t xml:space="preserve"> Container </w:t>
+      </w:r>
+      <w:r>
+        <w:t xml:space="preserve">Component </w:t>
+      </w:r>
+      <w:r>
+        <w:t>to another</w:t>
+      </w:r>
+      <w:r>
+        <w:t>’s</w:t>
+      </w:r>
+      <w:r>
+        <w:t>, with checks for if the Item lacked a Movable Component.</w:t>
       </w:r>
     </w:p>
     <w:p>
@@ -809,31 +1668,238 @@
         <w:jc w:val="both"/>
       </w:pPr>
       <w:r>
-        <w:t xml:space="preserve">Barring </w:t>
+        <w:rPr>
+          <w:noProof/>
+        </w:rPr>
+        <w:drawing>
+          <wp:anchor distT="0" distB="0" distL="114300" distR="114300" simplePos="0" relativeHeight="251679744" behindDoc="0" locked="0" layoutInCell="1" allowOverlap="1" wp14:anchorId="6CBA275A" wp14:editId="0DAFCB28">
+            <wp:simplePos x="0" y="0"/>
+            <wp:positionH relativeFrom="column">
+              <wp:posOffset>3810</wp:posOffset>
+            </wp:positionH>
+            <wp:positionV relativeFrom="paragraph">
+              <wp:posOffset>1318260</wp:posOffset>
+            </wp:positionV>
+            <wp:extent cx="4352925" cy="1314450"/>
+            <wp:effectExtent l="0" t="0" r="9525" b="0"/>
+            <wp:wrapTight wrapText="bothSides">
+              <wp:wrapPolygon edited="0">
+                <wp:start x="0" y="0"/>
+                <wp:lineTo x="0" y="21287"/>
+                <wp:lineTo x="21553" y="21287"/>
+                <wp:lineTo x="21553" y="0"/>
+                <wp:lineTo x="0" y="0"/>
+              </wp:wrapPolygon>
+            </wp:wrapTight>
+            <wp:docPr id="11" name="Picture 11"/>
+            <wp:cNvGraphicFramePr>
+              <a:graphicFrameLocks xmlns:a="http://schemas.openxmlformats.org/drawingml/2006/main" noChangeAspect="1"/>
+            </wp:cNvGraphicFramePr>
+            <a:graphic xmlns:a="http://schemas.openxmlformats.org/drawingml/2006/main">
+              <a:graphicData uri="http://schemas.openxmlformats.org/drawingml/2006/picture">
+                <pic:pic xmlns:pic="http://schemas.openxmlformats.org/drawingml/2006/picture">
+                  <pic:nvPicPr>
+                    <pic:cNvPr id="1" name=""/>
+                    <pic:cNvPicPr/>
+                  </pic:nvPicPr>
+                  <pic:blipFill>
+                    <a:blip r:embed="rId12"/>
+                    <a:stretch>
+                      <a:fillRect/>
+                    </a:stretch>
+                  </pic:blipFill>
+                  <pic:spPr>
+                    <a:xfrm>
+                      <a:off x="0" y="0"/>
+                      <a:ext cx="4352925" cy="1314450"/>
+                    </a:xfrm>
+                    <a:prstGeom prst="rect">
+                      <a:avLst/>
+                    </a:prstGeom>
+                  </pic:spPr>
+                </pic:pic>
+              </a:graphicData>
+            </a:graphic>
+            <wp14:sizeRelH relativeFrom="margin">
+              <wp14:pctWidth>0</wp14:pctWidth>
+            </wp14:sizeRelH>
+            <wp14:sizeRelV relativeFrom="margin">
+              <wp14:pctHeight>0</wp14:pctHeight>
+            </wp14:sizeRelV>
+          </wp:anchor>
+        </w:drawing>
+      </w:r>
+      <w:r>
+        <w:rPr>
+          <w:noProof/>
+        </w:rPr>
+        <mc:AlternateContent>
+          <mc:Choice Requires="wps">
+            <w:drawing>
+              <wp:anchor distT="0" distB="0" distL="114300" distR="114300" simplePos="0" relativeHeight="251677696" behindDoc="1" locked="0" layoutInCell="1" allowOverlap="1" wp14:anchorId="45F0AB7E" wp14:editId="0CF30E6F">
+                <wp:simplePos x="0" y="0"/>
+                <wp:positionH relativeFrom="column">
+                  <wp:posOffset>3810</wp:posOffset>
+                </wp:positionH>
+                <wp:positionV relativeFrom="paragraph">
+                  <wp:posOffset>984250</wp:posOffset>
+                </wp:positionV>
+                <wp:extent cx="3767455" cy="333375"/>
+                <wp:effectExtent l="0" t="0" r="4445" b="9525"/>
+                <wp:wrapTight wrapText="bothSides">
+                  <wp:wrapPolygon edited="0">
+                    <wp:start x="0" y="0"/>
+                    <wp:lineTo x="0" y="20983"/>
+                    <wp:lineTo x="21516" y="20983"/>
+                    <wp:lineTo x="21516" y="0"/>
+                    <wp:lineTo x="0" y="0"/>
+                  </wp:wrapPolygon>
+                </wp:wrapTight>
+                <wp:docPr id="10" name="Text Box 10"/>
+                <wp:cNvGraphicFramePr/>
+                <a:graphic xmlns:a="http://schemas.openxmlformats.org/drawingml/2006/main">
+                  <a:graphicData uri="http://schemas.microsoft.com/office/word/2010/wordprocessingShape">
+                    <wps:wsp>
+                      <wps:cNvSpPr txBox="1"/>
+                      <wps:spPr>
+                        <a:xfrm>
+                          <a:off x="0" y="0"/>
+                          <a:ext cx="3767455" cy="333375"/>
+                        </a:xfrm>
+                        <a:prstGeom prst="rect">
+                          <a:avLst/>
+                        </a:prstGeom>
+                        <a:solidFill>
+                          <a:prstClr val="white"/>
+                        </a:solidFill>
+                        <a:ln>
+                          <a:noFill/>
+                        </a:ln>
+                      </wps:spPr>
+                      <wps:txbx>
+                        <w:txbxContent>
+                          <w:p>
+                            <w:pPr>
+                              <w:pStyle w:val="Caption"/>
+                              <w:rPr>
+                                <w:noProof/>
+                              </w:rPr>
+                            </w:pPr>
+                            <w:r>
+                              <w:t xml:space="preserve">Figure </w:t>
+                            </w:r>
+                            <w:r>
+                              <w:t>5</w:t>
+                            </w:r>
+                            <w:r>
+                              <w:t xml:space="preserve">: Item’s updated construction section in </w:t>
+                            </w:r>
+                            <w:proofErr w:type="spellStart"/>
+                            <w:r>
+                              <w:t>World.World</w:t>
+                            </w:r>
+                            <w:proofErr w:type="spellEnd"/>
+                            <w:r>
+                              <w:t>() for once the formatting of the line its variables are being drawn from is validated.</w:t>
+                            </w:r>
+                          </w:p>
+                        </w:txbxContent>
+                      </wps:txbx>
+                      <wps:bodyPr rot="0" spcFirstLastPara="0" vertOverflow="overflow" horzOverflow="overflow" vert="horz" wrap="square" lIns="0" tIns="0" rIns="0" bIns="0" numCol="1" spcCol="0" rtlCol="0" fromWordArt="0" anchor="t" anchorCtr="0" forceAA="0" compatLnSpc="1">
+                        <a:prstTxWarp prst="textNoShape">
+                          <a:avLst/>
+                        </a:prstTxWarp>
+                        <a:noAutofit/>
+                      </wps:bodyPr>
+                    </wps:wsp>
+                  </a:graphicData>
+                </a:graphic>
+                <wp14:sizeRelV relativeFrom="margin">
+                  <wp14:pctHeight>0</wp14:pctHeight>
+                </wp14:sizeRelV>
+              </wp:anchor>
+            </w:drawing>
+          </mc:Choice>
+          <mc:Fallback>
+            <w:pict>
+              <v:shape w14:anchorId="45F0AB7E" id="Text Box 10" o:spid="_x0000_s1030" type="#_x0000_t202" style="position:absolute;left:0;text-align:left;margin-left:.3pt;margin-top:77.5pt;width:296.65pt;height:26.25pt;z-index:-251638784;visibility:visible;mso-wrap-style:square;mso-height-percent:0;mso-wrap-distance-left:9pt;mso-wrap-distance-top:0;mso-wrap-distance-right:9pt;mso-wrap-distance-bottom:0;mso-position-horizontal:absolute;mso-position-horizontal-relative:text;mso-position-vertical:absolute;mso-position-vertical-relative:text;mso-height-percent:0;mso-height-relative:margin;v-text-anchor:top" o:gfxdata="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" stroked="f">
+                <v:textbox inset="0,0,0,0">
+                  <w:txbxContent>
+                    <w:p>
+                      <w:pPr>
+                        <w:pStyle w:val="Caption"/>
+                        <w:rPr>
+                          <w:noProof/>
+                        </w:rPr>
+                      </w:pPr>
+                      <w:r>
+                        <w:t xml:space="preserve">Figure </w:t>
+                      </w:r>
+                      <w:r>
+                        <w:t>5</w:t>
+                      </w:r>
+                      <w:r>
+                        <w:t xml:space="preserve">: Item’s updated construction section in </w:t>
+                      </w:r>
+                      <w:proofErr w:type="spellStart"/>
+                      <w:r>
+                        <w:t>World.World</w:t>
+                      </w:r>
+                      <w:proofErr w:type="spellEnd"/>
+                      <w:r>
+                        <w:t>() for once the formatting of the line its variables are being drawn from is validated.</w:t>
+                      </w:r>
+                    </w:p>
+                  </w:txbxContent>
+                </v:textbox>
+                <w10:wrap type="tight"/>
+              </v:shape>
+            </w:pict>
+          </mc:Fallback>
+        </mc:AlternateContent>
+      </w:r>
+      <w:r>
+        <w:t xml:space="preserve">I added to Container the </w:t>
       </w:r>
       <w:proofErr w:type="spellStart"/>
       <w:r>
-        <w:t>CommandOpen</w:t>
+        <w:t>isOpen</w:t>
       </w:r>
       <w:proofErr w:type="spellEnd"/>
       <w:r>
-        <w:t xml:space="preserve">, all of the deliverables listed for the composite pattern I seemed to have already implemented for other tasks. </w:t>
+        <w:t xml:space="preserve"> and </w:t>
       </w:r>
       <w:proofErr w:type="spellStart"/>
       <w:r>
-        <w:t>ContainerItems</w:t>
+        <w:t>alwaysOpen</w:t>
       </w:r>
       <w:proofErr w:type="spellEnd"/>
       <w:r>
-        <w:t xml:space="preserve"> containing Items that might also be </w:t>
+        <w:t xml:space="preserve"> fields, and appropriate public properties and constructor parameters with defaults. I then added to </w:t>
       </w:r>
       <w:proofErr w:type="spellStart"/>
       <w:r>
-        <w:t>ContainerItems</w:t>
+        <w:t>CommandLook</w:t>
       </w:r>
       <w:proofErr w:type="spellEnd"/>
       <w:r>
-        <w:t xml:space="preserve"> seemed to perfectly fit the descriptions of the composite pattern linked to in the lecture notes.</w:t>
+        <w:t xml:space="preserve">, </w:t>
+      </w:r>
+      <w:proofErr w:type="spellStart"/>
+      <w:r>
+        <w:t>CommandTake</w:t>
+      </w:r>
+      <w:proofErr w:type="spellEnd"/>
+      <w:r>
+        <w:t xml:space="preserve"> and </w:t>
+      </w:r>
+      <w:proofErr w:type="spellStart"/>
+      <w:r>
+        <w:t>CommandPut</w:t>
+      </w:r>
+      <w:proofErr w:type="spellEnd"/>
+      <w:r>
+        <w:t xml:space="preserve"> checks against looking into, taking from, or putting into a Container that is closed.</w:t>
       </w:r>
     </w:p>
     <w:p>
@@ -846,7 +1912,330 @@
         <w:jc w:val="both"/>
       </w:pPr>
       <w:r>
-        <w:t xml:space="preserve">The lecture notes and linked examples seemed to suggest that the component pattern can be easily used with the component pattern, such as with the aforementioned case of Items that might be Containers containing more Items. </w:t>
+        <w:rPr>
+          <w:noProof/>
+        </w:rPr>
+        <mc:AlternateContent>
+          <mc:Choice Requires="wps">
+            <w:drawing>
+              <wp:anchor distT="0" distB="0" distL="114300" distR="114300" simplePos="0" relativeHeight="251661312" behindDoc="1" locked="0" layoutInCell="1" allowOverlap="1" wp14:anchorId="050CC839" wp14:editId="0DC4DD2E">
+                <wp:simplePos x="0" y="0"/>
+                <wp:positionH relativeFrom="column">
+                  <wp:posOffset>3810</wp:posOffset>
+                </wp:positionH>
+                <wp:positionV relativeFrom="paragraph">
+                  <wp:posOffset>4845685</wp:posOffset>
+                </wp:positionV>
+                <wp:extent cx="6010275" cy="323850"/>
+                <wp:effectExtent l="0" t="0" r="9525" b="0"/>
+                <wp:wrapTight wrapText="bothSides">
+                  <wp:wrapPolygon edited="0">
+                    <wp:start x="0" y="0"/>
+                    <wp:lineTo x="0" y="20329"/>
+                    <wp:lineTo x="21566" y="20329"/>
+                    <wp:lineTo x="21566" y="0"/>
+                    <wp:lineTo x="0" y="0"/>
+                  </wp:wrapPolygon>
+                </wp:wrapTight>
+                <wp:docPr id="2" name="Text Box 2"/>
+                <wp:cNvGraphicFramePr/>
+                <a:graphic xmlns:a="http://schemas.openxmlformats.org/drawingml/2006/main">
+                  <a:graphicData uri="http://schemas.microsoft.com/office/word/2010/wordprocessingShape">
+                    <wps:wsp>
+                      <wps:cNvSpPr txBox="1"/>
+                      <wps:spPr>
+                        <a:xfrm>
+                          <a:off x="0" y="0"/>
+                          <a:ext cx="6010275" cy="323850"/>
+                        </a:xfrm>
+                        <a:prstGeom prst="rect">
+                          <a:avLst/>
+                        </a:prstGeom>
+                        <a:solidFill>
+                          <a:prstClr val="white"/>
+                        </a:solidFill>
+                        <a:ln>
+                          <a:noFill/>
+                        </a:ln>
+                      </wps:spPr>
+                      <wps:txbx>
+                        <w:txbxContent>
+                          <w:p>
+                            <w:pPr>
+                              <w:pStyle w:val="Caption"/>
+                              <w:rPr>
+                                <w:noProof/>
+                              </w:rPr>
+                            </w:pPr>
+                            <w:r>
+                              <w:t xml:space="preserve">Figure </w:t>
+                            </w:r>
+                            <w:r>
+                              <w:t>6</w:t>
+                            </w:r>
+                            <w:r>
+                              <w:t xml:space="preserve">: Example of a </w:t>
+                            </w:r>
+                            <w:r>
+                              <w:t xml:space="preserve">custom </w:t>
+                            </w:r>
+                            <w:r>
+                              <w:t>component’s validation checks. Above this screenshot it checks that the component type and game object id are validly specified.</w:t>
+                            </w:r>
+                          </w:p>
+                        </w:txbxContent>
+                      </wps:txbx>
+                      <wps:bodyPr rot="0" spcFirstLastPara="0" vertOverflow="overflow" horzOverflow="overflow" vert="horz" wrap="square" lIns="0" tIns="0" rIns="0" bIns="0" numCol="1" spcCol="0" rtlCol="0" fromWordArt="0" anchor="t" anchorCtr="0" forceAA="0" compatLnSpc="1">
+                        <a:prstTxWarp prst="textNoShape">
+                          <a:avLst/>
+                        </a:prstTxWarp>
+                        <a:noAutofit/>
+                      </wps:bodyPr>
+                    </wps:wsp>
+                  </a:graphicData>
+                </a:graphic>
+                <wp14:sizeRelV relativeFrom="margin">
+                  <wp14:pctHeight>0</wp14:pctHeight>
+                </wp14:sizeRelV>
+              </wp:anchor>
+            </w:drawing>
+          </mc:Choice>
+          <mc:Fallback>
+            <w:pict>
+              <v:shape w14:anchorId="050CC839" id="Text Box 2" o:spid="_x0000_s1031" type="#_x0000_t202" style="position:absolute;left:0;text-align:left;margin-left:.3pt;margin-top:381.55pt;width:473.25pt;height:25.5pt;z-index:-251655168;visibility:visible;mso-wrap-style:square;mso-height-percent:0;mso-wrap-distance-left:9pt;mso-wrap-distance-top:0;mso-wrap-distance-right:9pt;mso-wrap-distance-bottom:0;mso-position-horizontal:absolute;mso-position-horizontal-relative:text;mso-position-vertical:absolute;mso-position-vertical-relative:text;mso-height-percent:0;mso-height-relative:margin;v-text-anchor:top" o:gfxdata="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" stroked="f">
+                <v:textbox inset="0,0,0,0">
+                  <w:txbxContent>
+                    <w:p>
+                      <w:pPr>
+                        <w:pStyle w:val="Caption"/>
+                        <w:rPr>
+                          <w:noProof/>
+                        </w:rPr>
+                      </w:pPr>
+                      <w:r>
+                        <w:t xml:space="preserve">Figure </w:t>
+                      </w:r>
+                      <w:r>
+                        <w:t>6</w:t>
+                      </w:r>
+                      <w:r>
+                        <w:t xml:space="preserve">: Example of a </w:t>
+                      </w:r>
+                      <w:r>
+                        <w:t xml:space="preserve">custom </w:t>
+                      </w:r>
+                      <w:r>
+                        <w:t>component’s validation checks. Above this screenshot it checks that the component type and game object id are validly specified.</w:t>
+                      </w:r>
+                    </w:p>
+                  </w:txbxContent>
+                </v:textbox>
+                <w10:wrap type="tight"/>
+              </v:shape>
+            </w:pict>
+          </mc:Fallback>
+        </mc:AlternateContent>
+      </w:r>
+      <w:r>
+        <w:rPr>
+          <w:noProof/>
+        </w:rPr>
+        <w:drawing>
+          <wp:anchor distT="0" distB="0" distL="114300" distR="114300" simplePos="0" relativeHeight="251659264" behindDoc="0" locked="0" layoutInCell="1" allowOverlap="1" wp14:anchorId="0D2EE103" wp14:editId="0EE1F6C7">
+            <wp:simplePos x="0" y="0"/>
+            <wp:positionH relativeFrom="column">
+              <wp:posOffset>3810</wp:posOffset>
+            </wp:positionH>
+            <wp:positionV relativeFrom="paragraph">
+              <wp:posOffset>1680210</wp:posOffset>
+            </wp:positionV>
+            <wp:extent cx="6010275" cy="3165475"/>
+            <wp:effectExtent l="0" t="0" r="9525" b="0"/>
+            <wp:wrapTight wrapText="bothSides">
+              <wp:wrapPolygon edited="0">
+                <wp:start x="0" y="0"/>
+                <wp:lineTo x="0" y="21448"/>
+                <wp:lineTo x="21566" y="21448"/>
+                <wp:lineTo x="21566" y="0"/>
+                <wp:lineTo x="0" y="0"/>
+              </wp:wrapPolygon>
+            </wp:wrapTight>
+            <wp:docPr id="1" name="Picture 1"/>
+            <wp:cNvGraphicFramePr>
+              <a:graphicFrameLocks xmlns:a="http://schemas.openxmlformats.org/drawingml/2006/main" noChangeAspect="1"/>
+            </wp:cNvGraphicFramePr>
+            <a:graphic xmlns:a="http://schemas.openxmlformats.org/drawingml/2006/main">
+              <a:graphicData uri="http://schemas.openxmlformats.org/drawingml/2006/picture">
+                <pic:pic xmlns:pic="http://schemas.openxmlformats.org/drawingml/2006/picture">
+                  <pic:nvPicPr>
+                    <pic:cNvPr id="1" name=""/>
+                    <pic:cNvPicPr/>
+                  </pic:nvPicPr>
+                  <pic:blipFill rotWithShape="1">
+                    <a:blip r:embed="rId13"/>
+                    <a:srcRect r="12635"/>
+                    <a:stretch/>
+                  </pic:blipFill>
+                  <pic:spPr bwMode="auto">
+                    <a:xfrm>
+                      <a:off x="0" y="0"/>
+                      <a:ext cx="6010275" cy="3165475"/>
+                    </a:xfrm>
+                    <a:prstGeom prst="rect">
+                      <a:avLst/>
+                    </a:prstGeom>
+                    <a:ln>
+                      <a:noFill/>
+                    </a:ln>
+                    <a:extLst>
+                      <a:ext uri="{53640926-AAD7-44D8-BBD7-CCE9431645EC}">
+                        <a14:shadowObscured xmlns:a14="http://schemas.microsoft.com/office/drawing/2010/main"/>
+                      </a:ext>
+                    </a:extLst>
+                  </pic:spPr>
+                </pic:pic>
+              </a:graphicData>
+            </a:graphic>
+            <wp14:sizeRelH relativeFrom="margin">
+              <wp14:pctWidth>0</wp14:pctWidth>
+            </wp14:sizeRelH>
+            <wp14:sizeRelV relativeFrom="margin">
+              <wp14:pctHeight>0</wp14:pctHeight>
+            </wp14:sizeRelV>
+          </wp:anchor>
+        </w:drawing>
+      </w:r>
+      <w:r>
+        <w:rPr>
+          <w:noProof/>
+        </w:rPr>
+        <mc:AlternateContent>
+          <mc:Choice Requires="wps">
+            <w:drawing>
+              <wp:anchor distT="0" distB="0" distL="114300" distR="114300" simplePos="0" relativeHeight="251681792" behindDoc="1" locked="0" layoutInCell="1" allowOverlap="1" wp14:anchorId="393DFE9A" wp14:editId="4678CCE3">
+                <wp:simplePos x="0" y="0"/>
+                <wp:positionH relativeFrom="column">
+                  <wp:posOffset>3810</wp:posOffset>
+                </wp:positionH>
+                <wp:positionV relativeFrom="paragraph">
+                  <wp:posOffset>1316355</wp:posOffset>
+                </wp:positionV>
+                <wp:extent cx="4352925" cy="304800"/>
+                <wp:effectExtent l="0" t="0" r="9525" b="0"/>
+                <wp:wrapTight wrapText="bothSides">
+                  <wp:wrapPolygon edited="0">
+                    <wp:start x="0" y="0"/>
+                    <wp:lineTo x="0" y="20250"/>
+                    <wp:lineTo x="21553" y="20250"/>
+                    <wp:lineTo x="21553" y="0"/>
+                    <wp:lineTo x="0" y="0"/>
+                  </wp:wrapPolygon>
+                </wp:wrapTight>
+                <wp:docPr id="12" name="Text Box 12"/>
+                <wp:cNvGraphicFramePr/>
+                <a:graphic xmlns:a="http://schemas.openxmlformats.org/drawingml/2006/main">
+                  <a:graphicData uri="http://schemas.microsoft.com/office/word/2010/wordprocessingShape">
+                    <wps:wsp>
+                      <wps:cNvSpPr txBox="1"/>
+                      <wps:spPr>
+                        <a:xfrm>
+                          <a:off x="0" y="0"/>
+                          <a:ext cx="4352925" cy="304800"/>
+                        </a:xfrm>
+                        <a:prstGeom prst="rect">
+                          <a:avLst/>
+                        </a:prstGeom>
+                        <a:solidFill>
+                          <a:prstClr val="white"/>
+                        </a:solidFill>
+                        <a:ln>
+                          <a:noFill/>
+                        </a:ln>
+                      </wps:spPr>
+                      <wps:txbx>
+                        <w:txbxContent>
+                          <w:p>
+                            <w:pPr>
+                              <w:pStyle w:val="Caption"/>
+                              <w:rPr>
+                                <w:noProof/>
+                              </w:rPr>
+                            </w:pPr>
+                            <w:r>
+                              <w:t xml:space="preserve">Figure </w:t>
+                            </w:r>
+                            <w:r>
+                              <w:t>5</w:t>
+                            </w:r>
+                            <w:r>
+                              <w:t xml:space="preserve">: </w:t>
+                            </w:r>
+                            <w:proofErr w:type="spellStart"/>
+                            <w:r>
+                              <w:t>CommandTake.TakeFromContainer</w:t>
+                            </w:r>
+                            <w:proofErr w:type="spellEnd"/>
+                            <w:r>
+                              <w:t>(), which checks if an Item is Movable before putting it in a player’s inventory.</w:t>
+                            </w:r>
+                          </w:p>
+                        </w:txbxContent>
+                      </wps:txbx>
+                      <wps:bodyPr rot="0" spcFirstLastPara="0" vertOverflow="overflow" horzOverflow="overflow" vert="horz" wrap="square" lIns="0" tIns="0" rIns="0" bIns="0" numCol="1" spcCol="0" rtlCol="0" fromWordArt="0" anchor="t" anchorCtr="0" forceAA="0" compatLnSpc="1">
+                        <a:prstTxWarp prst="textNoShape">
+                          <a:avLst/>
+                        </a:prstTxWarp>
+                        <a:noAutofit/>
+                      </wps:bodyPr>
+                    </wps:wsp>
+                  </a:graphicData>
+                </a:graphic>
+                <wp14:sizeRelV relativeFrom="margin">
+                  <wp14:pctHeight>0</wp14:pctHeight>
+                </wp14:sizeRelV>
+              </wp:anchor>
+            </w:drawing>
+          </mc:Choice>
+          <mc:Fallback>
+            <w:pict>
+              <v:shape w14:anchorId="393DFE9A" id="Text Box 12" o:spid="_x0000_s1032" type="#_x0000_t202" style="position:absolute;left:0;text-align:left;margin-left:.3pt;margin-top:103.65pt;width:342.75pt;height:24pt;z-index:-251634688;visibility:visible;mso-wrap-style:square;mso-height-percent:0;mso-wrap-distance-left:9pt;mso-wrap-distance-top:0;mso-wrap-distance-right:9pt;mso-wrap-distance-bottom:0;mso-position-horizontal:absolute;mso-position-horizontal-relative:text;mso-position-vertical:absolute;mso-position-vertical-relative:text;mso-height-percent:0;mso-height-relative:margin;v-text-anchor:top" o:gfxdata="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" stroked="f">
+                <v:textbox inset="0,0,0,0">
+                  <w:txbxContent>
+                    <w:p>
+                      <w:pPr>
+                        <w:pStyle w:val="Caption"/>
+                        <w:rPr>
+                          <w:noProof/>
+                        </w:rPr>
+                      </w:pPr>
+                      <w:r>
+                        <w:t xml:space="preserve">Figure </w:t>
+                      </w:r>
+                      <w:r>
+                        <w:t>5</w:t>
+                      </w:r>
+                      <w:r>
+                        <w:t xml:space="preserve">: </w:t>
+                      </w:r>
+                      <w:proofErr w:type="spellStart"/>
+                      <w:r>
+                        <w:t>CommandTake.TakeFromContainer</w:t>
+                      </w:r>
+                      <w:proofErr w:type="spellEnd"/>
+                      <w:r>
+                        <w:t>(), which checks if an Item is Movable before putting it in a player’s inventory.</w:t>
+                      </w:r>
+                    </w:p>
+                  </w:txbxContent>
+                </v:textbox>
+                <w10:wrap type="tight"/>
+              </v:shape>
+            </w:pict>
+          </mc:Fallback>
+        </mc:AlternateContent>
+      </w:r>
+      <w:r>
+        <w:t>I implemented the Lock Component, having it be able to return if it’s locked and unlock if presented with an acceptable key, and added to Container checks for if the lock is locked when the player tries to open it or look inside it.</w:t>
       </w:r>
     </w:p>
     <w:p>
@@ -859,26 +2248,27 @@
         <w:jc w:val="both"/>
       </w:pPr>
       <w:r>
-        <w:t>Going through where the component pattern could be implemented for this task</w:t>
-      </w:r>
-      <w:r>
-        <w:t xml:space="preserve"> in </w:t>
+        <w:t xml:space="preserve">I added to </w:t>
       </w:r>
       <w:proofErr w:type="spellStart"/>
       <w:r>
-        <w:t>Zorkish</w:t>
+        <w:t>World.World</w:t>
       </w:r>
       <w:proofErr w:type="spellEnd"/>
       <w:r>
-        <w:t xml:space="preserve">, I considered making Paths inherit from Component, but I decided against that as I figured it would be best if </w:t>
-      </w:r>
-      <w:proofErr w:type="spellStart"/>
-      <w:r>
-        <w:t>GameObjects</w:t>
-      </w:r>
-      <w:proofErr w:type="spellEnd"/>
-      <w:r>
-        <w:t xml:space="preserve"> only had one of any given class of Component, and Locations would often need multiple Paths, not just the one.</w:t>
+        <w:t>() processing checks to allow the player to add custom Components of each type to game objects that they have created, and to pass any necessary parameters to that Component’s constructor.</w:t>
+      </w:r>
+      <w:r>
+        <w:rPr>
+          <w:noProof/>
+        </w:rPr>
+        <w:t xml:space="preserve"> </w:t>
+      </w:r>
+      <w:r>
+        <w:rPr>
+          <w:noProof/>
+        </w:rPr>
+        <w:t>I then added extra items and their custom components to the starting location to demonstrate the custom loading of components and to allow for demonstration of the Lock Component.</w:t>
       </w:r>
     </w:p>
     <w:p>
@@ -891,15 +2281,417 @@
         <w:jc w:val="both"/>
       </w:pPr>
       <w:r>
-        <w:t xml:space="preserve">Lock could be a component of Container, but it’s weird for Container to only have a component field for Locks, so it makes more sense for Lock to be a component of item, and Container checks if its </w:t>
+        <w:rPr>
+          <w:noProof/>
+        </w:rPr>
+        <w:lastRenderedPageBreak/>
+        <mc:AlternateContent>
+          <mc:Choice Requires="wps">
+            <w:drawing>
+              <wp:anchor distT="0" distB="0" distL="114300" distR="114300" simplePos="0" relativeHeight="251685888" behindDoc="1" locked="0" layoutInCell="1" allowOverlap="1" wp14:anchorId="3961E3CF" wp14:editId="69AF0C4D">
+                <wp:simplePos x="0" y="0"/>
+                <wp:positionH relativeFrom="column">
+                  <wp:posOffset>80010</wp:posOffset>
+                </wp:positionH>
+                <wp:positionV relativeFrom="paragraph">
+                  <wp:posOffset>5266690</wp:posOffset>
+                </wp:positionV>
+                <wp:extent cx="6116320" cy="152400"/>
+                <wp:effectExtent l="0" t="0" r="0" b="0"/>
+                <wp:wrapTight wrapText="bothSides">
+                  <wp:wrapPolygon edited="0">
+                    <wp:start x="0" y="0"/>
+                    <wp:lineTo x="0" y="18900"/>
+                    <wp:lineTo x="21528" y="18900"/>
+                    <wp:lineTo x="21528" y="0"/>
+                    <wp:lineTo x="0" y="0"/>
+                  </wp:wrapPolygon>
+                </wp:wrapTight>
+                <wp:docPr id="14" name="Text Box 14"/>
+                <wp:cNvGraphicFramePr/>
+                <a:graphic xmlns:a="http://schemas.openxmlformats.org/drawingml/2006/main">
+                  <a:graphicData uri="http://schemas.microsoft.com/office/word/2010/wordprocessingShape">
+                    <wps:wsp>
+                      <wps:cNvSpPr txBox="1"/>
+                      <wps:spPr>
+                        <a:xfrm>
+                          <a:off x="0" y="0"/>
+                          <a:ext cx="6116320" cy="152400"/>
+                        </a:xfrm>
+                        <a:prstGeom prst="rect">
+                          <a:avLst/>
+                        </a:prstGeom>
+                        <a:solidFill>
+                          <a:prstClr val="white"/>
+                        </a:solidFill>
+                        <a:ln>
+                          <a:noFill/>
+                        </a:ln>
+                      </wps:spPr>
+                      <wps:txbx>
+                        <w:txbxContent>
+                          <w:p>
+                            <w:pPr>
+                              <w:pStyle w:val="Caption"/>
+                              <w:rPr>
+                                <w:noProof/>
+                              </w:rPr>
+                            </w:pPr>
+                            <w:r>
+                              <w:t xml:space="preserve">Figure </w:t>
+                            </w:r>
+                            <w:r>
+                              <w:t>7</w:t>
+                            </w:r>
+                            <w:r>
+                              <w:t xml:space="preserve">: </w:t>
+                            </w:r>
+                            <w:proofErr w:type="spellStart"/>
+                            <w:r>
+                              <w:t>CommandOpen’s</w:t>
+                            </w:r>
+                            <w:proofErr w:type="spellEnd"/>
+                            <w:r>
+                              <w:t xml:space="preserve"> checks for opening an item with a key.</w:t>
+                            </w:r>
+                          </w:p>
+                        </w:txbxContent>
+                      </wps:txbx>
+                      <wps:bodyPr rot="0" spcFirstLastPara="0" vertOverflow="overflow" horzOverflow="overflow" vert="horz" wrap="square" lIns="0" tIns="0" rIns="0" bIns="0" numCol="1" spcCol="0" rtlCol="0" fromWordArt="0" anchor="t" anchorCtr="0" forceAA="0" compatLnSpc="1">
+                        <a:prstTxWarp prst="textNoShape">
+                          <a:avLst/>
+                        </a:prstTxWarp>
+                        <a:noAutofit/>
+                      </wps:bodyPr>
+                    </wps:wsp>
+                  </a:graphicData>
+                </a:graphic>
+                <wp14:sizeRelV relativeFrom="margin">
+                  <wp14:pctHeight>0</wp14:pctHeight>
+                </wp14:sizeRelV>
+              </wp:anchor>
+            </w:drawing>
+          </mc:Choice>
+          <mc:Fallback>
+            <w:pict>
+              <v:shape w14:anchorId="3961E3CF" id="Text Box 14" o:spid="_x0000_s1033" type="#_x0000_t202" style="position:absolute;left:0;text-align:left;margin-left:6.3pt;margin-top:414.7pt;width:481.6pt;height:12pt;z-index:-251630592;visibility:visible;mso-wrap-style:square;mso-height-percent:0;mso-wrap-distance-left:9pt;mso-wrap-distance-top:0;mso-wrap-distance-right:9pt;mso-wrap-distance-bottom:0;mso-position-horizontal:absolute;mso-position-horizontal-relative:text;mso-position-vertical:absolute;mso-position-vertical-relative:text;mso-height-percent:0;mso-height-relative:margin;v-text-anchor:top" o:gfxdata="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" stroked="f">
+                <v:textbox inset="0,0,0,0">
+                  <w:txbxContent>
+                    <w:p>
+                      <w:pPr>
+                        <w:pStyle w:val="Caption"/>
+                        <w:rPr>
+                          <w:noProof/>
+                        </w:rPr>
+                      </w:pPr>
+                      <w:r>
+                        <w:t xml:space="preserve">Figure </w:t>
+                      </w:r>
+                      <w:r>
+                        <w:t>7</w:t>
+                      </w:r>
+                      <w:r>
+                        <w:t xml:space="preserve">: </w:t>
+                      </w:r>
+                      <w:proofErr w:type="spellStart"/>
+                      <w:r>
+                        <w:t>CommandOpen’s</w:t>
+                      </w:r>
+                      <w:proofErr w:type="spellEnd"/>
+                      <w:r>
+                        <w:t xml:space="preserve"> checks for opening an item with a key.</w:t>
+                      </w:r>
+                    </w:p>
+                  </w:txbxContent>
+                </v:textbox>
+                <w10:wrap type="tight"/>
+              </v:shape>
+            </w:pict>
+          </mc:Fallback>
+        </mc:AlternateContent>
+      </w:r>
+      <w:r>
+        <w:rPr>
+          <w:noProof/>
+        </w:rPr>
+        <w:drawing>
+          <wp:anchor distT="0" distB="0" distL="114300" distR="114300" simplePos="0" relativeHeight="251683840" behindDoc="0" locked="0" layoutInCell="1" allowOverlap="1" wp14:anchorId="230C7CFF" wp14:editId="3946BC35">
+            <wp:simplePos x="0" y="0"/>
+            <wp:positionH relativeFrom="column">
+              <wp:posOffset>76200</wp:posOffset>
+            </wp:positionH>
+            <wp:positionV relativeFrom="paragraph">
+              <wp:posOffset>803275</wp:posOffset>
+            </wp:positionV>
+            <wp:extent cx="6116320" cy="4462145"/>
+            <wp:effectExtent l="0" t="0" r="0" b="0"/>
+            <wp:wrapTight wrapText="bothSides">
+              <wp:wrapPolygon edited="0">
+                <wp:start x="0" y="0"/>
+                <wp:lineTo x="0" y="21486"/>
+                <wp:lineTo x="21528" y="21486"/>
+                <wp:lineTo x="21528" y="0"/>
+                <wp:lineTo x="0" y="0"/>
+              </wp:wrapPolygon>
+            </wp:wrapTight>
+            <wp:docPr id="13" name="Picture 13"/>
+            <wp:cNvGraphicFramePr>
+              <a:graphicFrameLocks xmlns:a="http://schemas.openxmlformats.org/drawingml/2006/main" noChangeAspect="1"/>
+            </wp:cNvGraphicFramePr>
+            <a:graphic xmlns:a="http://schemas.openxmlformats.org/drawingml/2006/main">
+              <a:graphicData uri="http://schemas.openxmlformats.org/drawingml/2006/picture">
+                <pic:pic xmlns:pic="http://schemas.openxmlformats.org/drawingml/2006/picture">
+                  <pic:nvPicPr>
+                    <pic:cNvPr id="1" name=""/>
+                    <pic:cNvPicPr/>
+                  </pic:nvPicPr>
+                  <pic:blipFill>
+                    <a:blip r:embed="rId14"/>
+                    <a:stretch>
+                      <a:fillRect/>
+                    </a:stretch>
+                  </pic:blipFill>
+                  <pic:spPr>
+                    <a:xfrm>
+                      <a:off x="0" y="0"/>
+                      <a:ext cx="6116320" cy="4462145"/>
+                    </a:xfrm>
+                    <a:prstGeom prst="rect">
+                      <a:avLst/>
+                    </a:prstGeom>
+                  </pic:spPr>
+                </pic:pic>
+              </a:graphicData>
+            </a:graphic>
+          </wp:anchor>
+        </w:drawing>
+      </w:r>
+      <w:r>
+        <w:t xml:space="preserve">I added to </w:t>
       </w:r>
       <w:proofErr w:type="spellStart"/>
       <w:r>
+        <w:t>CommandOpen</w:t>
+      </w:r>
+      <w:proofErr w:type="spellEnd"/>
+      <w:r>
+        <w:t xml:space="preserve"> the capacity for it to check for key names and container names, and split input into the two, similar to how </w:t>
+      </w:r>
+      <w:proofErr w:type="spellStart"/>
+      <w:r>
+        <w:t>CommandTake</w:t>
+      </w:r>
+      <w:proofErr w:type="spellEnd"/>
+      <w:r>
+        <w:t xml:space="preserve"> and </w:t>
+      </w:r>
+      <w:proofErr w:type="spellStart"/>
+      <w:r>
+        <w:t>CommandPut</w:t>
+      </w:r>
+      <w:proofErr w:type="spellEnd"/>
+      <w:r>
+        <w:t xml:space="preserve"> process their respective inputs, and then if the player called “open container with key”, to check if the key will open the Container’s Lock, and open it if so.</w:t>
+      </w:r>
+    </w:p>
+    <w:p>
+      <w:pPr>
+        <w:pStyle w:val="ListParagraph"/>
+        <w:numPr>
+          <w:ilvl w:val="0"/>
+          <w:numId w:val="12"/>
+        </w:numPr>
+        <w:jc w:val="both"/>
+      </w:pPr>
+      <w:r>
+        <w:t>While testing the unlocking of Containers’ Locks, I found that if one loaded a world, exited, and loaded up another world, the player retained their inventory from the first world and had it available to them in the second.</w:t>
+      </w:r>
+      <w:r>
+        <w:t xml:space="preserve"> I moved the instantiation of the Player object from </w:t>
+      </w:r>
+      <w:proofErr w:type="spellStart"/>
+      <w:r>
+        <w:t>StageGameplay’s</w:t>
+      </w:r>
+      <w:proofErr w:type="spellEnd"/>
+      <w:r>
+        <w:t xml:space="preserve"> constructor to </w:t>
+      </w:r>
+      <w:proofErr w:type="spellStart"/>
+      <w:r>
+        <w:t>StageGameplay.Setup</w:t>
+      </w:r>
+      <w:proofErr w:type="spellEnd"/>
+      <w:r>
+        <w:t>() so that it would be refreshed during each playthrough.</w:t>
+      </w:r>
+    </w:p>
+    <w:p>
+      <w:pPr>
+        <w:pStyle w:val="ListParagraph"/>
+        <w:numPr>
+          <w:ilvl w:val="0"/>
+          <w:numId w:val="12"/>
+        </w:numPr>
+        <w:jc w:val="both"/>
+      </w:pPr>
+      <w:r>
+        <w:t xml:space="preserve">I added to each successful case of </w:t>
+      </w:r>
+      <w:proofErr w:type="spellStart"/>
+      <w:r>
+        <w:t>CommandOpen</w:t>
+      </w:r>
+      <w:proofErr w:type="spellEnd"/>
+      <w:r>
+        <w:t xml:space="preserve"> opening a Container a call to the </w:t>
+      </w:r>
+      <w:proofErr w:type="spellStart"/>
+      <w:r>
+        <w:t>CommandManager</w:t>
+      </w:r>
+      <w:proofErr w:type="spellEnd"/>
+      <w:r>
+        <w:t xml:space="preserve"> to run </w:t>
+      </w:r>
+      <w:proofErr w:type="spellStart"/>
+      <w:r>
+        <w:t>CommandLook</w:t>
+      </w:r>
+      <w:proofErr w:type="spellEnd"/>
+      <w:r>
+        <w:t xml:space="preserve"> and look inside the newly-opened container.</w:t>
+      </w:r>
+    </w:p>
+    <w:p>
+      <w:pPr>
+        <w:pStyle w:val="Heading1"/>
+        <w:jc w:val="both"/>
+      </w:pPr>
+      <w:r>
+        <w:t>What we found out</w:t>
+      </w:r>
+      <w:r>
+        <w:t>:</w:t>
+      </w:r>
+    </w:p>
+    <w:p>
+      <w:pPr>
+        <w:pStyle w:val="ListParagraph"/>
+        <w:numPr>
+          <w:ilvl w:val="0"/>
+          <w:numId w:val="12"/>
+        </w:numPr>
+        <w:jc w:val="both"/>
+      </w:pPr>
+      <w:r>
+        <w:t xml:space="preserve">Barring </w:t>
+      </w:r>
+      <w:proofErr w:type="spellStart"/>
+      <w:r>
+        <w:t>CommandOpen</w:t>
+      </w:r>
+      <w:proofErr w:type="spellEnd"/>
+      <w:r>
+        <w:t xml:space="preserve">, all of the deliverables listed for the composite pattern I seemed to have already implemented for other tasks. </w:t>
+      </w:r>
+      <w:proofErr w:type="spellStart"/>
+      <w:r>
+        <w:t>ContainerItems</w:t>
+      </w:r>
+      <w:proofErr w:type="spellEnd"/>
+      <w:r>
+        <w:t xml:space="preserve"> containing Items that might also be </w:t>
+      </w:r>
+      <w:proofErr w:type="spellStart"/>
+      <w:r>
+        <w:t>ContainerItems</w:t>
+      </w:r>
+      <w:proofErr w:type="spellEnd"/>
+      <w:r>
+        <w:t xml:space="preserve"> seemed to perfectly fit the descriptions of the composite pattern linked to in the lecture notes.</w:t>
+      </w:r>
+    </w:p>
+    <w:p>
+      <w:pPr>
+        <w:pStyle w:val="ListParagraph"/>
+        <w:numPr>
+          <w:ilvl w:val="0"/>
+          <w:numId w:val="12"/>
+        </w:numPr>
+        <w:jc w:val="both"/>
+      </w:pPr>
+      <w:r>
+        <w:t xml:space="preserve">The lecture notes and linked examples seemed to suggest that the component pattern can be easily used with the component pattern, such as with the aforementioned case of Items that might be Containers containing more Items. </w:t>
+      </w:r>
+    </w:p>
+    <w:p>
+      <w:pPr>
+        <w:pStyle w:val="ListParagraph"/>
+        <w:numPr>
+          <w:ilvl w:val="0"/>
+          <w:numId w:val="12"/>
+        </w:numPr>
+        <w:jc w:val="both"/>
+      </w:pPr>
+      <w:r>
+        <w:t>Going through where the component pattern could be implemented for this task</w:t>
+      </w:r>
+      <w:r>
+        <w:t xml:space="preserve"> in </w:t>
+      </w:r>
+      <w:proofErr w:type="spellStart"/>
+      <w:r>
+        <w:t>Zorkish</w:t>
+      </w:r>
+      <w:proofErr w:type="spellEnd"/>
+      <w:r>
+        <w:t xml:space="preserve">, I considered making Paths inherit from Component, but I decided against that as I figured it would be best if </w:t>
+      </w:r>
+      <w:proofErr w:type="spellStart"/>
+      <w:r>
+        <w:t>GameObjects</w:t>
+      </w:r>
+      <w:proofErr w:type="spellEnd"/>
+      <w:r>
+        <w:t xml:space="preserve"> only had one of any given class of Component, and Locations would often need multiple Paths, not just the one.</w:t>
+      </w:r>
+    </w:p>
+    <w:p>
+      <w:pPr>
+        <w:pStyle w:val="ListParagraph"/>
+        <w:numPr>
+          <w:ilvl w:val="0"/>
+          <w:numId w:val="12"/>
+        </w:numPr>
+        <w:jc w:val="both"/>
+      </w:pPr>
+      <w:r>
+        <w:lastRenderedPageBreak/>
+        <w:t xml:space="preserve">Lock could be a component of Container, but it’s weird for Container to only have a component field for Locks, so it makes more sense for Lock to be a component of </w:t>
+      </w:r>
+      <w:r>
+        <w:t>an I</w:t>
+      </w:r>
+      <w:r>
+        <w:t xml:space="preserve">tem, and Container checks if its </w:t>
+      </w:r>
+      <w:proofErr w:type="spellStart"/>
+      <w:r>
         <w:t>GameObject</w:t>
       </w:r>
       <w:proofErr w:type="spellEnd"/>
       <w:r>
-        <w:t xml:space="preserve"> has a Lock component. This method requires Components to have a reference to their </w:t>
+        <w:t xml:space="preserve"> (i.e. Item)</w:t>
+      </w:r>
+      <w:r>
+        <w:t xml:space="preserve"> has a Lock component. </w:t>
+      </w:r>
+      <w:r>
+        <w:t>Doing it this way</w:t>
+      </w:r>
+      <w:r>
+        <w:t xml:space="preserve"> requires Components to have a reference to their </w:t>
       </w:r>
       <w:proofErr w:type="spellStart"/>
       <w:r>
@@ -907,11 +2699,98 @@
       </w:r>
       <w:proofErr w:type="spellEnd"/>
       <w:r>
-        <w:t>.</w:t>
+        <w:t>, the same as how Unity has the public variable “[some component</w:t>
+      </w:r>
+      <w:proofErr w:type="gramStart"/>
+      <w:r>
+        <w:t>].</w:t>
+      </w:r>
+      <w:proofErr w:type="spellStart"/>
+      <w:r>
+        <w:t>gameObject</w:t>
+      </w:r>
+      <w:proofErr w:type="spellEnd"/>
+      <w:proofErr w:type="gramEnd"/>
+      <w:r>
+        <w:t>”.</w:t>
+      </w:r>
+    </w:p>
+    <w:p>
+      <w:pPr>
+        <w:pStyle w:val="ListParagraph"/>
+        <w:numPr>
+          <w:ilvl w:val="0"/>
+          <w:numId w:val="12"/>
+        </w:numPr>
+        <w:jc w:val="both"/>
+      </w:pPr>
+      <w:r>
+        <w:t xml:space="preserve">I tried using the factory pattern to create the Components that Items were specified as having beyond the default Description Component, and I found that unless I wanted to add to </w:t>
+      </w:r>
+      <w:proofErr w:type="spellStart"/>
+      <w:r>
+        <w:t>ComponentFactory</w:t>
+      </w:r>
+      <w:proofErr w:type="spellEnd"/>
+      <w:r>
+        <w:t xml:space="preserve"> several overloaded </w:t>
+      </w:r>
+      <w:proofErr w:type="spellStart"/>
+      <w:r>
+        <w:t>CreateComponent</w:t>
+      </w:r>
+      <w:proofErr w:type="spellEnd"/>
+      <w:r>
+        <w:t>() methods to handle different parameter configurations, I could only have it create Components that had either no extra parameters beyond those necessary for all Components (e.g. Movable), or Components that had parameters that one could safely assign default values for their parameters (e.g. Container). Anything that would require case-by-case parameters would be more unwieldy to list</w:t>
+      </w:r>
+      <w:r>
+        <w:t xml:space="preserve"> as part of an Item’s specifications</w:t>
+      </w:r>
+      <w:r>
+        <w:t xml:space="preserve"> anyway, as the way I have the text file specification set up, if a Component is listed as part of an Item’s specifications, it’s only specified by it’s Component type, not with any parameters. As such, any components that required case-by-case parameters (e.g. Lock, which requires a list of keys that can unlock it) I had to list in their own specification line at any point after the Item (or </w:t>
+      </w:r>
+      <w:proofErr w:type="spellStart"/>
+      <w:r>
+        <w:t>GameObject</w:t>
+      </w:r>
+      <w:proofErr w:type="spellEnd"/>
+      <w:r>
+        <w:t xml:space="preserve"> generally) that they were to be added to.</w:t>
+      </w:r>
+    </w:p>
+    <w:p>
+      <w:pPr>
+        <w:pStyle w:val="ListParagraph"/>
+        <w:numPr>
+          <w:ilvl w:val="0"/>
+          <w:numId w:val="12"/>
+        </w:numPr>
+        <w:jc w:val="both"/>
+      </w:pPr>
+      <w:proofErr w:type="gramStart"/>
+      <w:r>
+        <w:t>Apparently</w:t>
+      </w:r>
+      <w:proofErr w:type="gramEnd"/>
+      <w:r>
+        <w:t xml:space="preserve"> C++ doesn’t like </w:t>
+      </w:r>
+      <w:proofErr w:type="spellStart"/>
+      <w:r>
+        <w:t>enums</w:t>
+      </w:r>
+      <w:proofErr w:type="spellEnd"/>
+      <w:r>
+        <w:t xml:space="preserve"> valu</w:t>
+      </w:r>
+      <w:bookmarkStart w:id="0" w:name="_GoBack"/>
+      <w:bookmarkEnd w:id="0"/>
+      <w:r>
+        <w:t>es and classes that have the same names.</w:t>
       </w:r>
     </w:p>
     <w:sectPr>
-      <w:headerReference w:type="default" r:id="rId7"/>
+      <w:headerReference w:type="default" r:id="rId15"/>
       <w:pgSz w:w="11900" w:h="16840"/>
       <w:pgMar w:top="1440" w:right="1134" w:bottom="1440" w:left="1134" w:header="709" w:footer="709" w:gutter="0"/>
       <w:cols w:space="708"/>
@@ -983,7 +2862,7 @@
       <w:rPr>
         <w:noProof/>
       </w:rPr>
-      <w:t>23/09/19</w:t>
+      <w:t>24/09/19</w:t>
     </w:r>
     <w:r>
       <w:fldChar w:fldCharType="end"/>

</xml_diff>